<commit_message>
atualização do relatorio da app
</commit_message>
<xml_diff>
--- a/Relatorio APP.docx
+++ b/Relatorio APP.docx
@@ -243,7 +243,7 @@
                 <v:stroke joinstyle="miter"/>
                 <v:path gradientshapeok="t" o:connecttype="rect"/>
               </v:shapetype>
-              <v:shape id="Caixa de Texto 135" o:spid="_x0000_s1026" type="#_x0000_t202" style="position:absolute;margin-left:-33.95pt;margin-top:11.05pt;width:252pt;height:102.95pt;z-index:-251619328;visibility:visible;mso-wrap-style:square;mso-width-percent:538;mso-height-percent:0;mso-wrap-distance-left:7.2pt;mso-wrap-distance-top:7.2pt;mso-wrap-distance-right:7.2pt;mso-wrap-distance-bottom:7.2pt;mso-position-horizontal:absolute;mso-position-horizontal-relative:margin;mso-position-vertical:absolute;mso-position-vertical-relative:margin;mso-width-percent:538;mso-height-percent:0;mso-width-relative:margin;mso-height-relative:margin;v-text-anchor:top" o:gfxdata="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" filled="f" stroked="f" strokeweight=".5pt">
+              <v:shape id="Caixa de Texto 135" o:spid="_x0000_s1026" type="#_x0000_t202" style="position:absolute;margin-left:-33.95pt;margin-top:11.05pt;width:252pt;height:102.95pt;z-index:-251619328;visibility:visible;mso-wrap-style:square;mso-width-percent:538;mso-height-percent:0;mso-wrap-distance-left:7.2pt;mso-wrap-distance-top:7.2pt;mso-wrap-distance-right:7.2pt;mso-wrap-distance-bottom:7.2pt;mso-position-horizontal:absolute;mso-position-horizontal-relative:margin;mso-position-vertical:absolute;mso-position-vertical-relative:margin;mso-width-percent:538;mso-height-percent:0;mso-width-relative:margin;mso-height-relative:margin;v-text-anchor:top" o:gfxdata="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" filled="f" stroked="f" strokeweight=".5pt">
                 <v:textbox style="mso-fit-shape-to-text:t" inset=",7.2pt,,7.2pt">
                   <w:txbxContent>
                     <w:p>
@@ -460,24 +460,7 @@
                                     <w:szCs w:val="28"/>
                                   </w:rPr>
                                   <w:br/>
-                                </w:r>
-                                <w:r>
-                                  <w:rPr>
-                                    <w:rFonts w:asciiTheme="majorHAnsi" w:hAnsiTheme="majorHAnsi" w:cstheme="majorHAnsi"/>
-                                    <w:color w:val="2F5496" w:themeColor="accent1" w:themeShade="BF"/>
-                                    <w:sz w:val="28"/>
-                                    <w:szCs w:val="28"/>
-                                  </w:rPr>
-                                  <w:t xml:space="preserve">                   </w:t>
-                                </w:r>
-                                <w:r>
-                                  <w:rPr>
-                                    <w:rFonts w:asciiTheme="majorHAnsi" w:hAnsiTheme="majorHAnsi" w:cstheme="majorHAnsi"/>
-                                    <w:color w:val="2F5496" w:themeColor="accent1" w:themeShade="BF"/>
-                                    <w:sz w:val="28"/>
-                                    <w:szCs w:val="28"/>
-                                  </w:rPr>
-                                  <w:t>Carlos Sancho</w:t>
+                                  <w:t xml:space="preserve">                   Carlos Sancho</w:t>
                                 </w:r>
                                 <w:r>
                                   <w:rPr>
@@ -487,24 +470,7 @@
                                     <w:szCs w:val="28"/>
                                   </w:rPr>
                                   <w:br/>
-                                </w:r>
-                                <w:r>
-                                  <w:rPr>
-                                    <w:rFonts w:asciiTheme="majorHAnsi" w:hAnsiTheme="majorHAnsi" w:cstheme="majorHAnsi"/>
-                                    <w:color w:val="2F5496" w:themeColor="accent1" w:themeShade="BF"/>
-                                    <w:sz w:val="28"/>
-                                    <w:szCs w:val="28"/>
-                                  </w:rPr>
-                                  <w:t xml:space="preserve">                   </w:t>
-                                </w:r>
-                                <w:r>
-                                  <w:rPr>
-                                    <w:rFonts w:asciiTheme="majorHAnsi" w:hAnsiTheme="majorHAnsi" w:cstheme="majorHAnsi"/>
-                                    <w:color w:val="2F5496" w:themeColor="accent1" w:themeShade="BF"/>
-                                    <w:sz w:val="28"/>
-                                    <w:szCs w:val="28"/>
-                                  </w:rPr>
-                                  <w:t>David Fontes</w:t>
+                                  <w:t xml:space="preserve">                   David Fontes</w:t>
                                 </w:r>
                               </w:p>
                               <w:p>
@@ -625,7 +591,7 @@
           </mc:Choice>
           <mc:Fallback>
             <w:pict>
-              <v:shape w14:anchorId="2416089E" id="_x0000_s1027" type="#_x0000_t202" style="position:absolute;margin-left:-33.8pt;margin-top:448.15pt;width:252pt;height:199.2pt;z-index:251693056;visibility:visible;mso-wrap-style:square;mso-width-percent:538;mso-height-percent:0;mso-wrap-distance-left:7.2pt;mso-wrap-distance-top:7.2pt;mso-wrap-distance-right:7.2pt;mso-wrap-distance-bottom:7.2pt;mso-position-horizontal:absolute;mso-position-horizontal-relative:margin;mso-position-vertical:absolute;mso-position-vertical-relative:margin;mso-width-percent:538;mso-height-percent:0;mso-width-relative:margin;mso-height-relative:margin;v-text-anchor:top" o:gfxdata="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" filled="f" stroked="f" strokeweight=".5pt">
+              <v:shape w14:anchorId="2416089E" id="_x0000_s1027" type="#_x0000_t202" style="position:absolute;margin-left:-33.8pt;margin-top:448.15pt;width:252pt;height:199.2pt;z-index:251693056;visibility:visible;mso-wrap-style:square;mso-width-percent:538;mso-height-percent:0;mso-wrap-distance-left:7.2pt;mso-wrap-distance-top:7.2pt;mso-wrap-distance-right:7.2pt;mso-wrap-distance-bottom:7.2pt;mso-position-horizontal:absolute;mso-position-horizontal-relative:margin;mso-position-vertical:absolute;mso-position-vertical-relative:margin;mso-width-percent:538;mso-height-percent:0;mso-width-relative:margin;mso-height-relative:margin;v-text-anchor:top" o:gfxdata="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" filled="f" stroked="f" strokeweight=".5pt">
                 <v:textbox inset=",7.2pt,,7.2pt">
                   <w:txbxContent>
                     <w:sdt>
@@ -679,24 +645,7 @@
                               <w:szCs w:val="28"/>
                             </w:rPr>
                             <w:br/>
-                          </w:r>
-                          <w:r>
-                            <w:rPr>
-                              <w:rFonts w:asciiTheme="majorHAnsi" w:hAnsiTheme="majorHAnsi" w:cstheme="majorHAnsi"/>
-                              <w:color w:val="2F5496" w:themeColor="accent1" w:themeShade="BF"/>
-                              <w:sz w:val="28"/>
-                              <w:szCs w:val="28"/>
-                            </w:rPr>
-                            <w:t xml:space="preserve">                   </w:t>
-                          </w:r>
-                          <w:r>
-                            <w:rPr>
-                              <w:rFonts w:asciiTheme="majorHAnsi" w:hAnsiTheme="majorHAnsi" w:cstheme="majorHAnsi"/>
-                              <w:color w:val="2F5496" w:themeColor="accent1" w:themeShade="BF"/>
-                              <w:sz w:val="28"/>
-                              <w:szCs w:val="28"/>
-                            </w:rPr>
-                            <w:t>Carlos Sancho</w:t>
+                            <w:t xml:space="preserve">                   Carlos Sancho</w:t>
                           </w:r>
                           <w:r>
                             <w:rPr>
@@ -706,24 +655,7 @@
                               <w:szCs w:val="28"/>
                             </w:rPr>
                             <w:br/>
-                          </w:r>
-                          <w:r>
-                            <w:rPr>
-                              <w:rFonts w:asciiTheme="majorHAnsi" w:hAnsiTheme="majorHAnsi" w:cstheme="majorHAnsi"/>
-                              <w:color w:val="2F5496" w:themeColor="accent1" w:themeShade="BF"/>
-                              <w:sz w:val="28"/>
-                              <w:szCs w:val="28"/>
-                            </w:rPr>
-                            <w:t xml:space="preserve">                   </w:t>
-                          </w:r>
-                          <w:r>
-                            <w:rPr>
-                              <w:rFonts w:asciiTheme="majorHAnsi" w:hAnsiTheme="majorHAnsi" w:cstheme="majorHAnsi"/>
-                              <w:color w:val="2F5496" w:themeColor="accent1" w:themeShade="BF"/>
-                              <w:sz w:val="28"/>
-                              <w:szCs w:val="28"/>
-                            </w:rPr>
-                            <w:t>David Fontes</w:t>
+                            <w:t xml:space="preserve">                   David Fontes</w:t>
                           </w:r>
                         </w:p>
                         <w:p>
@@ -1108,7 +1040,7 @@
               </wp:anchor>
             </w:drawing>
           </mc:Choice>
-          <mc:Fallback>
+          <mc:Fallback xmlns="">
             <w:pict>
               <v:oval w14:anchorId="0301F4E2" id="Oval 26" o:spid="_x0000_s1026" style="position:absolute;margin-left:266.55pt;margin-top:517.45pt;width:202.2pt;height:130.8pt;z-index:251695104;visibility:visible;mso-wrap-style:square;mso-width-percent:0;mso-height-percent:0;mso-wrap-distance-left:9pt;mso-wrap-distance-top:0;mso-wrap-distance-right:9pt;mso-wrap-distance-bottom:0;mso-position-horizontal:absolute;mso-position-horizontal-relative:text;mso-position-vertical:absolute;mso-position-vertical-relative:text;mso-width-percent:0;mso-height-percent:0;mso-width-relative:margin;mso-height-relative:margin;v-text-anchor:middle" o:gfxdata="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" fillcolor="#f2f2f2 [3052]" strokecolor="#f2f2f2 [3052]" strokeweight="1pt">
                 <v:stroke joinstyle="miter"/>
@@ -1193,7 +1125,7 @@
               </wp:anchor>
             </w:drawing>
           </mc:Choice>
-          <mc:Fallback>
+          <mc:Fallback xmlns="">
             <w:pict>
               <v:line w14:anchorId="36809267" id="Conexão Reta 6" o:spid="_x0000_s1026" alt="separador de texto" style="position:absolute;flip:y;z-index:251692032;visibility:visible;mso-wrap-style:square;mso-width-percent:0;mso-height-percent:0;mso-wrap-distance-left:9pt;mso-wrap-distance-top:0;mso-wrap-distance-right:9pt;mso-wrap-distance-bottom:0;mso-position-horizontal:absolute;mso-position-horizontal-relative:text;mso-position-vertical:absolute;mso-position-vertical-relative:text;mso-width-percent:0;mso-height-percent:0;mso-width-relative:margin;mso-height-relative:margin" from="-30.45pt,418.6pt" to="193.15pt,418.6pt" o:gfxdata="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" strokecolor="#44546a [3215]" strokeweight="3pt">
                 <v:stroke joinstyle="miter"/>
@@ -1279,7 +1211,7 @@
               </wp:anchor>
             </w:drawing>
           </mc:Choice>
-          <mc:Fallback>
+          <mc:Fallback xmlns="">
             <w:pict>
               <v:line w14:anchorId="73FC3DD2" id="Conexão Reta 6" o:spid="_x0000_s1026" alt="separador de texto" style="position:absolute;flip:y;z-index:-251649024;visibility:visible;mso-wrap-style:square;mso-width-percent:0;mso-height-percent:0;mso-wrap-distance-left:9pt;mso-wrap-distance-top:0;mso-wrap-distance-right:9pt;mso-wrap-distance-bottom:0;mso-position-horizontal:absolute;mso-position-horizontal-relative:text;mso-position-vertical:absolute;mso-position-vertical-relative:text;mso-width-percent:0;mso-height-percent:0;mso-width-relative:margin;mso-height-relative:margin" from="-28.8pt,40.35pt" to="194.8pt,40.35pt" o:gfxdata="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" strokecolor="#44546a [3215]" strokeweight="3pt">
                 <v:stroke joinstyle="miter"/>
@@ -1707,7 +1639,7 @@
           <w:r>
             <w:fldChar w:fldCharType="separate"/>
           </w:r>
-          <w:hyperlink w:anchor="_Toc74500783" w:history="1">
+          <w:hyperlink w:anchor="_Toc74856428" w:history="1">
             <w:r>
               <w:rPr>
                 <w:rStyle w:val="Hiperligao"/>
@@ -1735,7 +1667,7 @@
                 <w:noProof/>
                 <w:webHidden/>
               </w:rPr>
-              <w:instrText xml:space="preserve"> PAGEREF _Toc74500783 \h </w:instrText>
+              <w:instrText xml:space="preserve"> PAGEREF _Toc74856428 \h </w:instrText>
             </w:r>
             <w:r>
               <w:rPr>
@@ -1778,7 +1710,7 @@
               <w:lang w:eastAsia="pt-PT"/>
             </w:rPr>
           </w:pPr>
-          <w:hyperlink w:anchor="_Toc74500784" w:history="1">
+          <w:hyperlink w:anchor="_Toc74856429" w:history="1">
             <w:r>
               <w:rPr>
                 <w:rStyle w:val="Hiperligao"/>
@@ -1806,7 +1738,7 @@
                 <w:noProof/>
                 <w:webHidden/>
               </w:rPr>
-              <w:instrText xml:space="preserve"> PAGEREF _Toc74500784 \h </w:instrText>
+              <w:instrText xml:space="preserve"> PAGEREF _Toc74856429 \h </w:instrText>
             </w:r>
             <w:r>
               <w:rPr>
@@ -1849,7 +1781,7 @@
               <w:lang w:eastAsia="pt-PT"/>
             </w:rPr>
           </w:pPr>
-          <w:hyperlink w:anchor="_Toc74500785" w:history="1">
+          <w:hyperlink w:anchor="_Toc74856430" w:history="1">
             <w:r>
               <w:rPr>
                 <w:rStyle w:val="Hiperligao"/>
@@ -1877,7 +1809,7 @@
                 <w:noProof/>
                 <w:webHidden/>
               </w:rPr>
-              <w:instrText xml:space="preserve"> PAGEREF _Toc74500785 \h </w:instrText>
+              <w:instrText xml:space="preserve"> PAGEREF _Toc74856430 \h </w:instrText>
             </w:r>
             <w:r>
               <w:rPr>
@@ -1921,7 +1853,7 @@
               <w:lang w:eastAsia="pt-PT"/>
             </w:rPr>
           </w:pPr>
-          <w:hyperlink w:anchor="_Toc74500786" w:history="1">
+          <w:hyperlink w:anchor="_Toc74856431" w:history="1">
             <w:r>
               <w:rPr>
                 <w:rStyle w:val="Hiperligao"/>
@@ -1965,7 +1897,7 @@
                 <w:noProof/>
                 <w:webHidden/>
               </w:rPr>
-              <w:instrText xml:space="preserve"> PAGEREF _Toc74500786 \h </w:instrText>
+              <w:instrText xml:space="preserve"> PAGEREF _Toc74856431 \h </w:instrText>
             </w:r>
             <w:r>
               <w:rPr>
@@ -2009,7 +1941,7 @@
               <w:lang w:eastAsia="pt-PT"/>
             </w:rPr>
           </w:pPr>
-          <w:hyperlink w:anchor="_Toc74500787" w:history="1">
+          <w:hyperlink w:anchor="_Toc74856432" w:history="1">
             <w:r>
               <w:rPr>
                 <w:rStyle w:val="Hiperligao"/>
@@ -2053,7 +1985,7 @@
                 <w:noProof/>
                 <w:webHidden/>
               </w:rPr>
-              <w:instrText xml:space="preserve"> PAGEREF _Toc74500787 \h </w:instrText>
+              <w:instrText xml:space="preserve"> PAGEREF _Toc74856432 \h </w:instrText>
             </w:r>
             <w:r>
               <w:rPr>
@@ -2086,9 +2018,9 @@
         </w:p>
         <w:p>
           <w:pPr>
-            <w:pStyle w:val="ndice1"/>
+            <w:pStyle w:val="ndice2"/>
             <w:tabs>
-              <w:tab w:val="left" w:pos="440"/>
+              <w:tab w:val="left" w:pos="660"/>
               <w:tab w:val="right" w:leader="dot" w:pos="8494"/>
             </w:tabs>
             <w:rPr>
@@ -2097,7 +2029,7 @@
               <w:lang w:eastAsia="pt-PT"/>
             </w:rPr>
           </w:pPr>
-          <w:hyperlink w:anchor="_Toc74500788" w:history="1">
+          <w:hyperlink w:anchor="_Toc74856433" w:history="1">
             <w:r>
               <w:rPr>
                 <w:rStyle w:val="Hiperligao"/>
@@ -2141,7 +2073,7 @@
                 <w:noProof/>
                 <w:webHidden/>
               </w:rPr>
-              <w:instrText xml:space="preserve"> PAGEREF _Toc74500788 \h </w:instrText>
+              <w:instrText xml:space="preserve"> PAGEREF _Toc74856433 \h </w:instrText>
             </w:r>
             <w:r>
               <w:rPr>
@@ -2174,9 +2106,9 @@
         </w:p>
         <w:p>
           <w:pPr>
-            <w:pStyle w:val="ndice1"/>
+            <w:pStyle w:val="ndice2"/>
             <w:tabs>
-              <w:tab w:val="left" w:pos="440"/>
+              <w:tab w:val="left" w:pos="660"/>
               <w:tab w:val="right" w:leader="dot" w:pos="8494"/>
             </w:tabs>
             <w:rPr>
@@ -2185,7 +2117,7 @@
               <w:lang w:eastAsia="pt-PT"/>
             </w:rPr>
           </w:pPr>
-          <w:hyperlink w:anchor="_Toc74500789" w:history="1">
+          <w:hyperlink w:anchor="_Toc74856434" w:history="1">
             <w:r>
               <w:rPr>
                 <w:rStyle w:val="Hiperligao"/>
@@ -2229,7 +2161,7 @@
                 <w:noProof/>
                 <w:webHidden/>
               </w:rPr>
-              <w:instrText xml:space="preserve"> PAGEREF _Toc74500789 \h </w:instrText>
+              <w:instrText xml:space="preserve"> PAGEREF _Toc74856434 \h </w:instrText>
             </w:r>
             <w:r>
               <w:rPr>
@@ -2262,9 +2194,9 @@
         </w:p>
         <w:p>
           <w:pPr>
-            <w:pStyle w:val="ndice1"/>
+            <w:pStyle w:val="ndice2"/>
             <w:tabs>
-              <w:tab w:val="left" w:pos="440"/>
+              <w:tab w:val="left" w:pos="660"/>
               <w:tab w:val="right" w:leader="dot" w:pos="8494"/>
             </w:tabs>
             <w:rPr>
@@ -2273,7 +2205,95 @@
               <w:lang w:eastAsia="pt-PT"/>
             </w:rPr>
           </w:pPr>
-          <w:hyperlink w:anchor="_Toc74500790" w:history="1">
+          <w:hyperlink w:anchor="_Toc74856435" w:history="1">
+            <w:r>
+              <w:rPr>
+                <w:rStyle w:val="Hiperligao"/>
+                <w:rFonts w:ascii="Symbol" w:hAnsi="Symbol" w:cs="Arial"/>
+                <w:noProof/>
+              </w:rPr>
+              <w:t></w:t>
+            </w:r>
+            <w:r>
+              <w:rPr>
+                <w:rFonts w:eastAsiaTheme="minorEastAsia"/>
+                <w:noProof/>
+                <w:lang w:eastAsia="pt-PT"/>
+              </w:rPr>
+              <w:tab/>
+            </w:r>
+            <w:r>
+              <w:rPr>
+                <w:rStyle w:val="Hiperligao"/>
+                <w:rFonts w:ascii="Arial" w:hAnsi="Arial" w:cs="Arial"/>
+                <w:noProof/>
+              </w:rPr>
+              <w:t>Histórico de livros</w:t>
+            </w:r>
+            <w:r>
+              <w:rPr>
+                <w:noProof/>
+                <w:webHidden/>
+              </w:rPr>
+              <w:tab/>
+            </w:r>
+            <w:r>
+              <w:rPr>
+                <w:noProof/>
+                <w:webHidden/>
+              </w:rPr>
+              <w:fldChar w:fldCharType="begin"/>
+            </w:r>
+            <w:r>
+              <w:rPr>
+                <w:noProof/>
+                <w:webHidden/>
+              </w:rPr>
+              <w:instrText xml:space="preserve"> PAGEREF _Toc74856435 \h </w:instrText>
+            </w:r>
+            <w:r>
+              <w:rPr>
+                <w:noProof/>
+                <w:webHidden/>
+              </w:rPr>
+            </w:r>
+            <w:r>
+              <w:rPr>
+                <w:noProof/>
+                <w:webHidden/>
+              </w:rPr>
+              <w:fldChar w:fldCharType="separate"/>
+            </w:r>
+            <w:r>
+              <w:rPr>
+                <w:noProof/>
+                <w:webHidden/>
+              </w:rPr>
+              <w:t>10</w:t>
+            </w:r>
+            <w:r>
+              <w:rPr>
+                <w:noProof/>
+                <w:webHidden/>
+              </w:rPr>
+              <w:fldChar w:fldCharType="end"/>
+            </w:r>
+          </w:hyperlink>
+        </w:p>
+        <w:p>
+          <w:pPr>
+            <w:pStyle w:val="ndice2"/>
+            <w:tabs>
+              <w:tab w:val="left" w:pos="660"/>
+              <w:tab w:val="right" w:leader="dot" w:pos="8494"/>
+            </w:tabs>
+            <w:rPr>
+              <w:rFonts w:eastAsiaTheme="minorEastAsia"/>
+              <w:noProof/>
+              <w:lang w:eastAsia="pt-PT"/>
+            </w:rPr>
+          </w:pPr>
+          <w:hyperlink w:anchor="_Toc74856436" w:history="1">
             <w:r>
               <w:rPr>
                 <w:rStyle w:val="Hiperligao"/>
@@ -2317,7 +2337,7 @@
                 <w:noProof/>
                 <w:webHidden/>
               </w:rPr>
-              <w:instrText xml:space="preserve"> PAGEREF _Toc74500790 \h </w:instrText>
+              <w:instrText xml:space="preserve"> PAGEREF _Toc74856436 \h </w:instrText>
             </w:r>
             <w:r>
               <w:rPr>
@@ -2337,7 +2357,78 @@
                 <w:noProof/>
                 <w:webHidden/>
               </w:rPr>
-              <w:t>10</w:t>
+              <w:t>11</w:t>
+            </w:r>
+            <w:r>
+              <w:rPr>
+                <w:noProof/>
+                <w:webHidden/>
+              </w:rPr>
+              <w:fldChar w:fldCharType="end"/>
+            </w:r>
+          </w:hyperlink>
+        </w:p>
+        <w:p>
+          <w:pPr>
+            <w:pStyle w:val="ndice1"/>
+            <w:tabs>
+              <w:tab w:val="right" w:leader="dot" w:pos="8494"/>
+            </w:tabs>
+            <w:rPr>
+              <w:rFonts w:eastAsiaTheme="minorEastAsia"/>
+              <w:noProof/>
+              <w:lang w:eastAsia="pt-PT"/>
+            </w:rPr>
+          </w:pPr>
+          <w:hyperlink w:anchor="_Toc74856437" w:history="1">
+            <w:r>
+              <w:rPr>
+                <w:rStyle w:val="Hiperligao"/>
+                <w:rFonts w:ascii="Arial" w:hAnsi="Arial" w:cs="Arial"/>
+                <w:noProof/>
+              </w:rPr>
+              <w:t>Código que achamos importante de comentar.</w:t>
+            </w:r>
+            <w:r>
+              <w:rPr>
+                <w:noProof/>
+                <w:webHidden/>
+              </w:rPr>
+              <w:tab/>
+            </w:r>
+            <w:r>
+              <w:rPr>
+                <w:noProof/>
+                <w:webHidden/>
+              </w:rPr>
+              <w:fldChar w:fldCharType="begin"/>
+            </w:r>
+            <w:r>
+              <w:rPr>
+                <w:noProof/>
+                <w:webHidden/>
+              </w:rPr>
+              <w:instrText xml:space="preserve"> PAGEREF _Toc74856437 \h </w:instrText>
+            </w:r>
+            <w:r>
+              <w:rPr>
+                <w:noProof/>
+                <w:webHidden/>
+              </w:rPr>
+            </w:r>
+            <w:r>
+              <w:rPr>
+                <w:noProof/>
+                <w:webHidden/>
+              </w:rPr>
+              <w:fldChar w:fldCharType="separate"/>
+            </w:r>
+            <w:r>
+              <w:rPr>
+                <w:noProof/>
+                <w:webHidden/>
+              </w:rPr>
+              <w:t>12</w:t>
             </w:r>
             <w:r>
               <w:rPr>
@@ -2397,7 +2488,7 @@
           <w:szCs w:val="44"/>
         </w:rPr>
       </w:pPr>
-      <w:bookmarkStart w:id="1" w:name="_Toc74500783"/>
+      <w:bookmarkStart w:id="1" w:name="_Toc74856428"/>
       <w:r>
         <w:rPr>
           <w:rFonts w:ascii="Impact" w:hAnsi="Impact"/>
@@ -2814,21 +2905,7 @@
             <w:rStyle w:val="Hiperligao"/>
             <w:noProof/>
           </w:rPr>
-          <w:t>Figura 6: Página de um l</w:t>
-        </w:r>
-        <w:r>
-          <w:rPr>
-            <w:rStyle w:val="Hiperligao"/>
-            <w:noProof/>
-          </w:rPr>
-          <w:t>i</w:t>
-        </w:r>
-        <w:r>
-          <w:rPr>
-            <w:rStyle w:val="Hiperligao"/>
-            <w:noProof/>
-          </w:rPr>
-          <w:t>vro específico</w:t>
+          <w:t>Figura 6: Página de um livro específico</w:t>
         </w:r>
         <w:r>
           <w:rPr>
@@ -2927,7 +3004,7 @@
           <w:szCs w:val="52"/>
         </w:rPr>
       </w:pPr>
-      <w:bookmarkStart w:id="2" w:name="_Toc74500784"/>
+      <w:bookmarkStart w:id="2" w:name="_Toc74856429"/>
       <w:r>
         <w:rPr>
           <w:rFonts w:ascii="Arial" w:hAnsi="Arial" w:cs="Arial"/>
@@ -3072,7 +3149,7 @@
           <w:szCs w:val="44"/>
         </w:rPr>
       </w:pPr>
-      <w:bookmarkStart w:id="3" w:name="_Toc74500785"/>
+      <w:bookmarkStart w:id="3" w:name="_Toc74856430"/>
       <w:r>
         <w:rPr>
           <w:rFonts w:ascii="Arial" w:hAnsi="Arial" w:cs="Arial"/>
@@ -3109,7 +3186,7 @@
           <w:szCs w:val="36"/>
         </w:rPr>
       </w:pPr>
-      <w:bookmarkStart w:id="4" w:name="_Toc74500786"/>
+      <w:bookmarkStart w:id="4" w:name="_Toc74856431"/>
       <w:r>
         <w:rPr>
           <w:rFonts w:ascii="Arial" w:hAnsi="Arial" w:cs="Arial"/>
@@ -3218,14 +3295,27 @@
       <w:r>
         <w:t xml:space="preserve">Figura </w:t>
       </w:r>
-      <w:fldSimple w:instr=" SEQ Figura \* ARABIC ">
-        <w:r>
-          <w:rPr>
-            <w:noProof/>
-          </w:rPr>
-          <w:t>1</w:t>
-        </w:r>
-      </w:fldSimple>
+      <w:r>
+        <w:fldChar w:fldCharType="begin"/>
+      </w:r>
+      <w:r>
+        <w:instrText xml:space="preserve"> SEQ Figura \* ARABIC </w:instrText>
+      </w:r>
+      <w:r>
+        <w:fldChar w:fldCharType="separate"/>
+      </w:r>
+      <w:r>
+        <w:rPr>
+          <w:noProof/>
+        </w:rPr>
+        <w:t>1</w:t>
+      </w:r>
+      <w:r>
+        <w:rPr>
+          <w:noProof/>
+        </w:rPr>
+        <w:fldChar w:fldCharType="end"/>
+      </w:r>
       <w:r>
         <w:t>: Login</w:t>
       </w:r>
@@ -3572,17 +3662,17 @@
         <w:rPr>
           <w:rFonts w:ascii="Arial" w:hAnsi="Arial" w:cs="Arial"/>
           <w:color w:val="2F5496" w:themeColor="accent1" w:themeShade="BF"/>
-          <w:sz w:val="44"/>
-          <w:szCs w:val="44"/>
-        </w:rPr>
-      </w:pPr>
-      <w:bookmarkStart w:id="6" w:name="_Toc74500787"/>
-      <w:r>
-        <w:rPr>
-          <w:rFonts w:ascii="Arial" w:hAnsi="Arial" w:cs="Arial"/>
-          <w:color w:val="2F5496" w:themeColor="accent1" w:themeShade="BF"/>
-          <w:sz w:val="44"/>
-          <w:szCs w:val="44"/>
+          <w:sz w:val="36"/>
+          <w:szCs w:val="36"/>
+        </w:rPr>
+      </w:pPr>
+      <w:bookmarkStart w:id="6" w:name="_Toc74856432"/>
+      <w:r>
+        <w:rPr>
+          <w:rFonts w:ascii="Arial" w:hAnsi="Arial" w:cs="Arial"/>
+          <w:color w:val="2F5496" w:themeColor="accent1" w:themeShade="BF"/>
+          <w:sz w:val="36"/>
+          <w:szCs w:val="36"/>
         </w:rPr>
         <w:lastRenderedPageBreak/>
         <w:t>Menu</w:t>
@@ -3591,8 +3681,8 @@
         <w:rPr>
           <w:rFonts w:ascii="Arial" w:hAnsi="Arial" w:cs="Arial"/>
           <w:color w:val="2F5496" w:themeColor="accent1" w:themeShade="BF"/>
-          <w:sz w:val="44"/>
-          <w:szCs w:val="44"/>
+          <w:sz w:val="36"/>
+          <w:szCs w:val="36"/>
         </w:rPr>
         <w:t xml:space="preserve"> </w:t>
       </w:r>
@@ -3600,8 +3690,8 @@
         <w:rPr>
           <w:rFonts w:ascii="Arial" w:hAnsi="Arial" w:cs="Arial"/>
           <w:color w:val="2F5496" w:themeColor="accent1" w:themeShade="BF"/>
-          <w:sz w:val="44"/>
-          <w:szCs w:val="44"/>
+          <w:sz w:val="36"/>
+          <w:szCs w:val="36"/>
         </w:rPr>
         <w:t>Registar</w:t>
       </w:r>
@@ -3801,24 +3891,21 @@
           <w:ilvl w:val="0"/>
           <w:numId w:val="6"/>
         </w:numPr>
-        <w:tabs>
-          <w:tab w:val="left" w:pos="1260"/>
-        </w:tabs>
-        <w:outlineLvl w:val="0"/>
-        <w:rPr>
-          <w:rFonts w:ascii="Arial" w:hAnsi="Arial" w:cs="Arial"/>
-          <w:color w:val="2F5496" w:themeColor="accent1" w:themeShade="BF"/>
-          <w:sz w:val="44"/>
-          <w:szCs w:val="44"/>
-        </w:rPr>
-      </w:pPr>
-      <w:bookmarkStart w:id="8" w:name="_Toc74500788"/>
-      <w:r>
-        <w:rPr>
-          <w:rFonts w:ascii="Arial" w:hAnsi="Arial" w:cs="Arial"/>
-          <w:color w:val="2F5496" w:themeColor="accent1" w:themeShade="BF"/>
-          <w:sz w:val="44"/>
-          <w:szCs w:val="44"/>
+        <w:outlineLvl w:val="1"/>
+        <w:rPr>
+          <w:rFonts w:ascii="Arial" w:hAnsi="Arial" w:cs="Arial"/>
+          <w:color w:val="2F5496" w:themeColor="accent1" w:themeShade="BF"/>
+          <w:sz w:val="36"/>
+          <w:szCs w:val="36"/>
+        </w:rPr>
+      </w:pPr>
+      <w:bookmarkStart w:id="8" w:name="_Toc74856433"/>
+      <w:r>
+        <w:rPr>
+          <w:rFonts w:ascii="Arial" w:hAnsi="Arial" w:cs="Arial"/>
+          <w:color w:val="2F5496" w:themeColor="accent1" w:themeShade="BF"/>
+          <w:sz w:val="36"/>
+          <w:szCs w:val="36"/>
         </w:rPr>
         <w:lastRenderedPageBreak/>
         <w:t>Página Inicial</w:t>
@@ -3838,9 +3925,9 @@
           <w:noProof/>
         </w:rPr>
         <w:drawing>
-          <wp:inline distT="0" distB="0" distL="0" distR="0" wp14:anchorId="23FE3BF5" wp14:editId="3F31665E">
-            <wp:extent cx="1440089" cy="3040380"/>
-            <wp:effectExtent l="133350" t="114300" r="122555" b="160020"/>
+          <wp:inline distT="0" distB="0" distL="0" distR="0" wp14:anchorId="23FE3BF5" wp14:editId="1077268C">
+            <wp:extent cx="1440865" cy="3043413"/>
+            <wp:effectExtent l="133350" t="114300" r="121285" b="157480"/>
             <wp:docPr id="2" name="Imagem 2"/>
             <wp:cNvGraphicFramePr>
               <a:graphicFrameLocks xmlns:a="http://schemas.openxmlformats.org/drawingml/2006/main" noChangeAspect="1"/>
@@ -3849,7 +3936,7 @@
               <a:graphicData uri="http://schemas.openxmlformats.org/drawingml/2006/picture">
                 <pic:pic xmlns:pic="http://schemas.openxmlformats.org/drawingml/2006/picture">
                   <pic:nvPicPr>
-                    <pic:cNvPr id="19" name="Imagem 19"/>
+                    <pic:cNvPr id="2" name="Imagem 2"/>
                     <pic:cNvPicPr/>
                   </pic:nvPicPr>
                   <pic:blipFill>
@@ -3867,7 +3954,7 @@
                   <pic:spPr>
                     <a:xfrm>
                       <a:off x="0" y="0"/>
-                      <a:ext cx="1441526" cy="3043413"/>
+                      <a:ext cx="1440865" cy="3043413"/>
                     </a:xfrm>
                     <a:prstGeom prst="rect">
                       <a:avLst/>
@@ -3919,14 +4006,27 @@
       <w:r>
         <w:t xml:space="preserve">Figura </w:t>
       </w:r>
-      <w:fldSimple w:instr=" SEQ Figura \* ARABIC ">
-        <w:r>
-          <w:rPr>
-            <w:noProof/>
-          </w:rPr>
-          <w:t>3</w:t>
-        </w:r>
-      </w:fldSimple>
+      <w:r>
+        <w:fldChar w:fldCharType="begin"/>
+      </w:r>
+      <w:r>
+        <w:instrText xml:space="preserve"> SEQ Figura \* ARABIC </w:instrText>
+      </w:r>
+      <w:r>
+        <w:fldChar w:fldCharType="separate"/>
+      </w:r>
+      <w:r>
+        <w:rPr>
+          <w:noProof/>
+        </w:rPr>
+        <w:t>3</w:t>
+      </w:r>
+      <w:r>
+        <w:rPr>
+          <w:noProof/>
+        </w:rPr>
+        <w:fldChar w:fldCharType="end"/>
+      </w:r>
       <w:r>
         <w:t xml:space="preserve">: </w:t>
       </w:r>
@@ -3953,9 +4053,9 @@
           <w:noProof/>
         </w:rPr>
         <w:drawing>
-          <wp:inline distT="0" distB="0" distL="0" distR="0" wp14:anchorId="50C12F5B" wp14:editId="61FB4DD6">
-            <wp:extent cx="1443790" cy="3048000"/>
-            <wp:effectExtent l="114300" t="114300" r="99695" b="152400"/>
+          <wp:inline distT="0" distB="0" distL="0" distR="0" wp14:anchorId="50C12F5B" wp14:editId="2F2BEF0F">
+            <wp:extent cx="1376576" cy="3059059"/>
+            <wp:effectExtent l="133350" t="114300" r="128905" b="160655"/>
             <wp:docPr id="4" name="Imagem 4"/>
             <wp:cNvGraphicFramePr>
               <a:graphicFrameLocks xmlns:a="http://schemas.openxmlformats.org/drawingml/2006/main" noChangeAspect="1"/>
@@ -3982,7 +4082,7 @@
                   <pic:spPr>
                     <a:xfrm>
                       <a:off x="0" y="0"/>
-                      <a:ext cx="1449029" cy="3059059"/>
+                      <a:ext cx="1376576" cy="3059059"/>
                     </a:xfrm>
                     <a:prstGeom prst="rect">
                       <a:avLst/>
@@ -4038,14 +4138,27 @@
       <w:r>
         <w:t xml:space="preserve">Figura </w:t>
       </w:r>
-      <w:fldSimple w:instr=" SEQ Figura \* ARABIC ">
-        <w:r>
-          <w:rPr>
-            <w:noProof/>
-          </w:rPr>
-          <w:t>4</w:t>
-        </w:r>
-      </w:fldSimple>
+      <w:r>
+        <w:fldChar w:fldCharType="begin"/>
+      </w:r>
+      <w:r>
+        <w:instrText xml:space="preserve"> SEQ Figura \* ARABIC </w:instrText>
+      </w:r>
+      <w:r>
+        <w:fldChar w:fldCharType="separate"/>
+      </w:r>
+      <w:r>
+        <w:rPr>
+          <w:noProof/>
+        </w:rPr>
+        <w:t>4</w:t>
+      </w:r>
+      <w:r>
+        <w:rPr>
+          <w:noProof/>
+        </w:rPr>
+        <w:fldChar w:fldCharType="end"/>
+      </w:r>
       <w:r>
         <w:t>: Menu</w:t>
       </w:r>
@@ -4130,24 +4243,21 @@
           <w:ilvl w:val="0"/>
           <w:numId w:val="6"/>
         </w:numPr>
-        <w:tabs>
-          <w:tab w:val="left" w:pos="1260"/>
-        </w:tabs>
-        <w:outlineLvl w:val="0"/>
-        <w:rPr>
-          <w:rFonts w:ascii="Arial" w:hAnsi="Arial" w:cs="Arial"/>
-          <w:color w:val="2F5496" w:themeColor="accent1" w:themeShade="BF"/>
-          <w:sz w:val="44"/>
-          <w:szCs w:val="44"/>
-        </w:rPr>
-      </w:pPr>
-      <w:bookmarkStart w:id="11" w:name="_Toc74500789"/>
-      <w:r>
-        <w:rPr>
-          <w:rFonts w:ascii="Arial" w:hAnsi="Arial" w:cs="Arial"/>
-          <w:color w:val="2F5496" w:themeColor="accent1" w:themeShade="BF"/>
-          <w:sz w:val="44"/>
-          <w:szCs w:val="44"/>
+        <w:outlineLvl w:val="1"/>
+        <w:rPr>
+          <w:rFonts w:ascii="Arial" w:hAnsi="Arial" w:cs="Arial"/>
+          <w:color w:val="2F5496" w:themeColor="accent1" w:themeShade="BF"/>
+          <w:sz w:val="36"/>
+          <w:szCs w:val="36"/>
+        </w:rPr>
+      </w:pPr>
+      <w:bookmarkStart w:id="11" w:name="_Toc74856434"/>
+      <w:r>
+        <w:rPr>
+          <w:rFonts w:ascii="Arial" w:hAnsi="Arial" w:cs="Arial"/>
+          <w:color w:val="2F5496" w:themeColor="accent1" w:themeShade="BF"/>
+          <w:sz w:val="36"/>
+          <w:szCs w:val="36"/>
         </w:rPr>
         <w:lastRenderedPageBreak/>
         <w:t>Páginas dos Livros</w:t>
@@ -4164,9 +4274,9 @@
           <w:noProof/>
         </w:rPr>
         <w:drawing>
-          <wp:inline distT="0" distB="0" distL="0" distR="0" wp14:anchorId="14F3DC05" wp14:editId="3B6618FA">
-            <wp:extent cx="1657914" cy="3492796"/>
-            <wp:effectExtent l="133350" t="114300" r="152400" b="165100"/>
+          <wp:inline distT="0" distB="0" distL="0" distR="0" wp14:anchorId="14F3DC05" wp14:editId="1EC4A386">
+            <wp:extent cx="1571758" cy="3492796"/>
+            <wp:effectExtent l="133350" t="114300" r="142875" b="165100"/>
             <wp:docPr id="8" name="Imagem 8"/>
             <wp:cNvGraphicFramePr>
               <a:graphicFrameLocks xmlns:a="http://schemas.openxmlformats.org/drawingml/2006/main" noChangeAspect="1"/>
@@ -4179,7 +4289,7 @@
                     <pic:cNvPicPr/>
                   </pic:nvPicPr>
                   <pic:blipFill>
-                    <a:blip r:embed="rId18">
+                    <a:blip r:embed="rId18" cstate="print">
                       <a:extLst>
                         <a:ext uri="{28A0092B-C50C-407E-A947-70E740481C1C}">
                           <a14:useLocalDpi xmlns:a14="http://schemas.microsoft.com/office/drawing/2010/main" val="0"/>
@@ -4193,7 +4303,7 @@
                   <pic:spPr>
                     <a:xfrm>
                       <a:off x="0" y="0"/>
-                      <a:ext cx="1657914" cy="3492796"/>
+                      <a:ext cx="1571758" cy="3492796"/>
                     </a:xfrm>
                     <a:prstGeom prst="rect">
                       <a:avLst/>
@@ -4245,20 +4355,84 @@
       <w:r>
         <w:t xml:space="preserve">Figura </w:t>
       </w:r>
-      <w:fldSimple w:instr=" SEQ Figura \* ARABIC ">
-        <w:r>
-          <w:rPr>
-            <w:noProof/>
-          </w:rPr>
-          <w:t>5</w:t>
-        </w:r>
-      </w:fldSimple>
+      <w:r>
+        <w:fldChar w:fldCharType="begin"/>
+      </w:r>
+      <w:r>
+        <w:instrText xml:space="preserve"> SEQ Figura \* ARABIC </w:instrText>
+      </w:r>
+      <w:r>
+        <w:fldChar w:fldCharType="separate"/>
+      </w:r>
+      <w:r>
+        <w:rPr>
+          <w:noProof/>
+        </w:rPr>
+        <w:t>5</w:t>
+      </w:r>
+      <w:r>
+        <w:rPr>
+          <w:noProof/>
+        </w:rPr>
+        <w:fldChar w:fldCharType="end"/>
+      </w:r>
       <w:r>
         <w:t>: Página dos Livros</w:t>
       </w:r>
       <w:bookmarkEnd w:id="12"/>
     </w:p>
     <w:p/>
+    <w:p>
+      <w:pPr>
+        <w:pStyle w:val="PargrafodaLista"/>
+        <w:numPr>
+          <w:ilvl w:val="0"/>
+          <w:numId w:val="14"/>
+        </w:numPr>
+        <w:rPr>
+          <w:rFonts w:ascii="Arial" w:hAnsi="Arial" w:cs="Arial"/>
+          <w:color w:val="2F5496" w:themeColor="accent1" w:themeShade="BF"/>
+          <w:sz w:val="28"/>
+          <w:szCs w:val="28"/>
+        </w:rPr>
+      </w:pPr>
+      <w:r>
+        <w:rPr>
+          <w:rFonts w:ascii="Arial" w:hAnsi="Arial" w:cs="Arial"/>
+          <w:color w:val="2F5496" w:themeColor="accent1" w:themeShade="BF"/>
+          <w:sz w:val="28"/>
+          <w:szCs w:val="28"/>
+        </w:rPr>
+        <w:t>Nesta página que é acessível pelo menu da aplicação é possível ver todos os livros da biblioteca, como também é possível fazer uma pesqui</w:t>
+      </w:r>
+      <w:r>
+        <w:rPr>
+          <w:rFonts w:ascii="Arial" w:hAnsi="Arial" w:cs="Arial"/>
+          <w:color w:val="2F5496" w:themeColor="accent1" w:themeShade="BF"/>
+          <w:sz w:val="28"/>
+          <w:szCs w:val="28"/>
+        </w:rPr>
+        <w:t>s</w:t>
+      </w:r>
+      <w:r>
+        <w:rPr>
+          <w:rFonts w:ascii="Arial" w:hAnsi="Arial" w:cs="Arial"/>
+          <w:color w:val="2F5496" w:themeColor="accent1" w:themeShade="BF"/>
+          <w:sz w:val="28"/>
+          <w:szCs w:val="28"/>
+        </w:rPr>
+        <w:t>a pelo nome do livro</w:t>
+      </w:r>
+      <w:r>
+        <w:rPr>
+          <w:rFonts w:ascii="Arial" w:hAnsi="Arial" w:cs="Arial"/>
+          <w:color w:val="2F5496" w:themeColor="accent1" w:themeShade="BF"/>
+          <w:sz w:val="28"/>
+          <w:szCs w:val="28"/>
+        </w:rPr>
+        <w:t>.</w:t>
+      </w:r>
+    </w:p>
     <w:p>
       <w:pPr>
         <w:pStyle w:val="PargrafodaLista"/>
@@ -4279,53 +4453,32 @@
           <w:docGrid w:linePitch="360"/>
         </w:sectPr>
       </w:pPr>
-      <w:r>
-        <w:rPr>
-          <w:rFonts w:ascii="Arial" w:hAnsi="Arial" w:cs="Arial"/>
-          <w:color w:val="2F5496" w:themeColor="accent1" w:themeShade="BF"/>
-          <w:sz w:val="28"/>
-          <w:szCs w:val="28"/>
-        </w:rPr>
-        <w:t>Nesta página que é acessível pelo menu da aplicação é possível ver todos os livros da biblioteca, como também é possível fazer uma pesquiza pelo nome do livro</w:t>
-      </w:r>
-      <w:r>
-        <w:rPr>
-          <w:rFonts w:ascii="Arial" w:hAnsi="Arial" w:cs="Arial"/>
-          <w:color w:val="2F5496" w:themeColor="accent1" w:themeShade="BF"/>
-          <w:sz w:val="28"/>
-          <w:szCs w:val="28"/>
-        </w:rPr>
-        <w:t>.</w:t>
-      </w:r>
     </w:p>
     <w:p>
       <w:pPr>
         <w:pStyle w:val="PargrafodaLista"/>
         <w:numPr>
           <w:ilvl w:val="0"/>
-          <w:numId w:val="6"/>
+          <w:numId w:val="14"/>
         </w:numPr>
-        <w:tabs>
-          <w:tab w:val="left" w:pos="1260"/>
-        </w:tabs>
-        <w:outlineLvl w:val="0"/>
-        <w:rPr>
-          <w:rFonts w:ascii="Arial" w:hAnsi="Arial" w:cs="Arial"/>
-          <w:color w:val="2F5496" w:themeColor="accent1" w:themeShade="BF"/>
-          <w:sz w:val="44"/>
-          <w:szCs w:val="44"/>
-        </w:rPr>
-      </w:pPr>
-      <w:bookmarkStart w:id="13" w:name="_Toc74500790"/>
-      <w:r>
-        <w:rPr>
-          <w:rFonts w:ascii="Arial" w:hAnsi="Arial" w:cs="Arial"/>
-          <w:color w:val="2F5496" w:themeColor="accent1" w:themeShade="BF"/>
-          <w:sz w:val="44"/>
-          <w:szCs w:val="44"/>
+        <w:outlineLvl w:val="1"/>
+        <w:rPr>
+          <w:rFonts w:ascii="Arial" w:hAnsi="Arial" w:cs="Arial"/>
+          <w:color w:val="2F5496" w:themeColor="accent1" w:themeShade="BF"/>
+          <w:sz w:val="36"/>
+          <w:szCs w:val="36"/>
+        </w:rPr>
+      </w:pPr>
+      <w:bookmarkStart w:id="13" w:name="_Toc74856435"/>
+      <w:r>
+        <w:rPr>
+          <w:rFonts w:ascii="Arial" w:hAnsi="Arial" w:cs="Arial"/>
+          <w:color w:val="2F5496" w:themeColor="accent1" w:themeShade="BF"/>
+          <w:sz w:val="36"/>
+          <w:szCs w:val="36"/>
         </w:rPr>
         <w:lastRenderedPageBreak/>
-        <w:t>Página de um livro</w:t>
+        <w:t>Histórico de livros</w:t>
       </w:r>
       <w:bookmarkEnd w:id="13"/>
     </w:p>
@@ -4339,10 +4492,10 @@
           <w:noProof/>
         </w:rPr>
         <w:drawing>
-          <wp:inline distT="0" distB="0" distL="0" distR="0" wp14:anchorId="65FDBD5E" wp14:editId="281DB0FC">
-            <wp:extent cx="1657913" cy="3492796"/>
-            <wp:effectExtent l="133350" t="114300" r="152400" b="165100"/>
-            <wp:docPr id="10" name="Imagem 10"/>
+          <wp:inline distT="0" distB="0" distL="0" distR="0" wp14:anchorId="3B50B8C1" wp14:editId="22CC982F">
+            <wp:extent cx="1571758" cy="3492796"/>
+            <wp:effectExtent l="133350" t="114300" r="142875" b="165100"/>
+            <wp:docPr id="9" name="Imagem 9"/>
             <wp:cNvGraphicFramePr>
               <a:graphicFrameLocks xmlns:a="http://schemas.openxmlformats.org/drawingml/2006/main" noChangeAspect="1"/>
             </wp:cNvGraphicFramePr>
@@ -4350,11 +4503,11 @@
               <a:graphicData uri="http://schemas.openxmlformats.org/drawingml/2006/picture">
                 <pic:pic xmlns:pic="http://schemas.openxmlformats.org/drawingml/2006/picture">
                   <pic:nvPicPr>
-                    <pic:cNvPr id="10" name="Imagem 10"/>
+                    <pic:cNvPr id="8" name="Imagem 8"/>
                     <pic:cNvPicPr/>
                   </pic:nvPicPr>
                   <pic:blipFill>
-                    <a:blip r:embed="rId19">
+                    <a:blip r:embed="rId18" cstate="print">
                       <a:extLst>
                         <a:ext uri="{28A0092B-C50C-407E-A947-70E740481C1C}">
                           <a14:useLocalDpi xmlns:a14="http://schemas.microsoft.com/office/drawing/2010/main" val="0"/>
@@ -4368,7 +4521,7 @@
                   <pic:spPr>
                     <a:xfrm>
                       <a:off x="0" y="0"/>
-                      <a:ext cx="1657913" cy="3492796"/>
+                      <a:ext cx="1571758" cy="3492796"/>
                     </a:xfrm>
                     <a:prstGeom prst="rect">
                       <a:avLst/>
@@ -4415,37 +4568,889 @@
       <w:pPr>
         <w:pStyle w:val="Legenda"/>
         <w:jc w:val="center"/>
-      </w:pPr>
-      <w:bookmarkStart w:id="14" w:name="_Toc74500837"/>
+        <w:rPr>
+          <w:rFonts w:ascii="Arial" w:hAnsi="Arial" w:cs="Arial"/>
+          <w:color w:val="2F5496" w:themeColor="accent1" w:themeShade="BF"/>
+          <w:sz w:val="44"/>
+          <w:szCs w:val="44"/>
+        </w:rPr>
+      </w:pPr>
       <w:r>
         <w:t xml:space="preserve">Figura </w:t>
       </w:r>
-      <w:fldSimple w:instr=" SEQ Figura \* ARABIC ">
-        <w:r>
-          <w:rPr>
-            <w:noProof/>
-          </w:rPr>
-          <w:t>6</w:t>
-        </w:r>
-      </w:fldSimple>
+      <w:r>
+        <w:fldChar w:fldCharType="begin"/>
+      </w:r>
+      <w:r>
+        <w:instrText xml:space="preserve"> SEQ Figura \* ARABIC </w:instrText>
+      </w:r>
+      <w:r>
+        <w:fldChar w:fldCharType="separate"/>
+      </w:r>
+      <w:r>
+        <w:rPr>
+          <w:noProof/>
+        </w:rPr>
+        <w:t>6</w:t>
+      </w:r>
+      <w:r>
+        <w:fldChar w:fldCharType="end"/>
+      </w:r>
+      <w:r>
+        <w:t xml:space="preserve">: </w:t>
+      </w:r>
+      <w:proofErr w:type="gramStart"/>
+      <w:r>
+        <w:t>Pagina</w:t>
+      </w:r>
+      <w:proofErr w:type="gramEnd"/>
+      <w:r>
+        <w:t xml:space="preserve"> do histórico</w:t>
+      </w:r>
+    </w:p>
+    <w:p>
+      <w:pPr>
+        <w:tabs>
+          <w:tab w:val="center" w:pos="4252"/>
+        </w:tabs>
+      </w:pPr>
+    </w:p>
+    <w:p>
+      <w:pPr>
+        <w:tabs>
+          <w:tab w:val="center" w:pos="4252"/>
+        </w:tabs>
+      </w:pPr>
+    </w:p>
+    <w:p>
+      <w:pPr>
+        <w:pStyle w:val="PargrafodaLista"/>
+        <w:numPr>
+          <w:ilvl w:val="0"/>
+          <w:numId w:val="15"/>
+        </w:numPr>
+        <w:tabs>
+          <w:tab w:val="center" w:pos="4252"/>
+        </w:tabs>
+        <w:rPr>
+          <w:rFonts w:ascii="Arial" w:hAnsi="Arial" w:cs="Arial"/>
+          <w:color w:val="2F5496" w:themeColor="accent1" w:themeShade="BF"/>
+          <w:sz w:val="28"/>
+          <w:szCs w:val="28"/>
+        </w:rPr>
+        <w:sectPr>
+          <w:pgSz w:w="11906" w:h="16838"/>
+          <w:pgMar w:top="1417" w:right="1701" w:bottom="1417" w:left="1701" w:header="708" w:footer="708" w:gutter="0"/>
+          <w:cols w:space="708"/>
+          <w:docGrid w:linePitch="360"/>
+        </w:sectPr>
+      </w:pPr>
+      <w:r>
+        <w:rPr>
+          <w:rFonts w:ascii="Arial" w:hAnsi="Arial" w:cs="Arial"/>
+          <w:color w:val="2F5496" w:themeColor="accent1" w:themeShade="BF"/>
+          <w:sz w:val="28"/>
+          <w:szCs w:val="28"/>
+        </w:rPr>
+        <w:t xml:space="preserve">Com esta página é possível ver </w:t>
+      </w:r>
+      <w:r>
+        <w:rPr>
+          <w:rFonts w:ascii="Arial" w:hAnsi="Arial" w:cs="Arial"/>
+          <w:color w:val="2F5496" w:themeColor="accent1" w:themeShade="BF"/>
+          <w:sz w:val="28"/>
+          <w:szCs w:val="28"/>
+        </w:rPr>
+        <w:t>os livros que estão e já foram requisitados.</w:t>
+      </w:r>
+    </w:p>
+    <w:p>
+      <w:pPr>
+        <w:pStyle w:val="PargrafodaLista"/>
+        <w:numPr>
+          <w:ilvl w:val="0"/>
+          <w:numId w:val="14"/>
+        </w:numPr>
+        <w:outlineLvl w:val="1"/>
+        <w:rPr>
+          <w:rFonts w:ascii="Arial" w:hAnsi="Arial" w:cs="Arial"/>
+          <w:color w:val="2F5496" w:themeColor="accent1" w:themeShade="BF"/>
+          <w:sz w:val="36"/>
+          <w:szCs w:val="36"/>
+        </w:rPr>
+      </w:pPr>
+      <w:bookmarkStart w:id="14" w:name="_Toc74856436"/>
+      <w:r>
+        <w:rPr>
+          <w:rFonts w:ascii="Arial" w:hAnsi="Arial" w:cs="Arial"/>
+          <w:color w:val="2F5496" w:themeColor="accent1" w:themeShade="BF"/>
+          <w:sz w:val="36"/>
+          <w:szCs w:val="36"/>
+        </w:rPr>
+        <w:lastRenderedPageBreak/>
+        <w:t>Página de um livro</w:t>
+      </w:r>
+      <w:bookmarkEnd w:id="14"/>
+    </w:p>
+    <w:p>
+      <w:pPr>
+        <w:keepNext/>
+        <w:jc w:val="center"/>
+      </w:pPr>
+      <w:r>
+        <w:rPr>
+          <w:noProof/>
+        </w:rPr>
+        <w:drawing>
+          <wp:inline distT="0" distB="0" distL="0" distR="0" wp14:anchorId="65FDBD5E" wp14:editId="21FE4243">
+            <wp:extent cx="1571758" cy="3492796"/>
+            <wp:effectExtent l="133350" t="114300" r="142875" b="165100"/>
+            <wp:docPr id="10" name="Imagem 10"/>
+            <wp:cNvGraphicFramePr>
+              <a:graphicFrameLocks xmlns:a="http://schemas.openxmlformats.org/drawingml/2006/main" noChangeAspect="1"/>
+            </wp:cNvGraphicFramePr>
+            <a:graphic xmlns:a="http://schemas.openxmlformats.org/drawingml/2006/main">
+              <a:graphicData uri="http://schemas.openxmlformats.org/drawingml/2006/picture">
+                <pic:pic xmlns:pic="http://schemas.openxmlformats.org/drawingml/2006/picture">
+                  <pic:nvPicPr>
+                    <pic:cNvPr id="10" name="Imagem 10"/>
+                    <pic:cNvPicPr/>
+                  </pic:nvPicPr>
+                  <pic:blipFill>
+                    <a:blip r:embed="rId19" cstate="print">
+                      <a:extLst>
+                        <a:ext uri="{28A0092B-C50C-407E-A947-70E740481C1C}">
+                          <a14:useLocalDpi xmlns:a14="http://schemas.microsoft.com/office/drawing/2010/main" val="0"/>
+                        </a:ext>
+                      </a:extLst>
+                    </a:blip>
+                    <a:stretch>
+                      <a:fillRect/>
+                    </a:stretch>
+                  </pic:blipFill>
+                  <pic:spPr>
+                    <a:xfrm>
+                      <a:off x="0" y="0"/>
+                      <a:ext cx="1571758" cy="3492796"/>
+                    </a:xfrm>
+                    <a:prstGeom prst="rect">
+                      <a:avLst/>
+                    </a:prstGeom>
+                    <a:solidFill>
+                      <a:srgbClr val="FFFFFF">
+                        <a:shade val="85000"/>
+                      </a:srgbClr>
+                    </a:solidFill>
+                    <a:ln w="88900" cap="sq">
+                      <a:solidFill>
+                        <a:srgbClr val="FFFFFF"/>
+                      </a:solidFill>
+                      <a:miter lim="800000"/>
+                    </a:ln>
+                    <a:effectLst>
+                      <a:outerShdw blurRad="55000" dist="18000" dir="5400000" algn="tl" rotWithShape="0">
+                        <a:srgbClr val="000000">
+                          <a:alpha val="40000"/>
+                        </a:srgbClr>
+                      </a:outerShdw>
+                    </a:effectLst>
+                    <a:scene3d>
+                      <a:camera prst="orthographicFront"/>
+                      <a:lightRig rig="twoPt" dir="t">
+                        <a:rot lat="0" lon="0" rev="7200000"/>
+                      </a:lightRig>
+                    </a:scene3d>
+                    <a:sp3d>
+                      <a:bevelT w="25400" h="19050"/>
+                      <a:contourClr>
+                        <a:srgbClr val="FFFFFF"/>
+                      </a:contourClr>
+                    </a:sp3d>
+                  </pic:spPr>
+                </pic:pic>
+              </a:graphicData>
+            </a:graphic>
+          </wp:inline>
+        </w:drawing>
+      </w:r>
+    </w:p>
+    <w:p>
+      <w:pPr>
+        <w:pStyle w:val="Legenda"/>
+        <w:jc w:val="center"/>
+      </w:pPr>
+      <w:bookmarkStart w:id="15" w:name="_Toc74500837"/>
+      <w:r>
+        <w:t xml:space="preserve">Figura </w:t>
+      </w:r>
+      <w:r>
+        <w:fldChar w:fldCharType="begin"/>
+      </w:r>
+      <w:r>
+        <w:instrText xml:space="preserve"> SEQ Figura \* ARABIC </w:instrText>
+      </w:r>
+      <w:r>
+        <w:fldChar w:fldCharType="separate"/>
+      </w:r>
+      <w:r>
+        <w:rPr>
+          <w:noProof/>
+        </w:rPr>
+        <w:t>7</w:t>
+      </w:r>
+      <w:r>
+        <w:rPr>
+          <w:noProof/>
+        </w:rPr>
+        <w:fldChar w:fldCharType="end"/>
+      </w:r>
       <w:r>
         <w:t>: Página de um livro específico</w:t>
       </w:r>
-      <w:bookmarkEnd w:id="14"/>
+      <w:bookmarkEnd w:id="15"/>
     </w:p>
     <w:p/>
     <w:p>
-      <w:r>
+      <w:pPr>
+        <w:pStyle w:val="PargrafodaLista"/>
+        <w:numPr>
+          <w:ilvl w:val="0"/>
+          <w:numId w:val="6"/>
+        </w:numPr>
+        <w:rPr>
+          <w:rFonts w:ascii="Arial" w:hAnsi="Arial" w:cs="Arial"/>
+          <w:color w:val="2F5496" w:themeColor="accent1" w:themeShade="BF"/>
+          <w:sz w:val="28"/>
+          <w:szCs w:val="28"/>
+        </w:rPr>
+      </w:pPr>
+      <w:r>
+        <w:rPr>
+          <w:rFonts w:ascii="Arial" w:hAnsi="Arial" w:cs="Arial"/>
+          <w:color w:val="2F5496" w:themeColor="accent1" w:themeShade="BF"/>
+          <w:sz w:val="28"/>
+          <w:szCs w:val="28"/>
+        </w:rPr>
         <w:t xml:space="preserve">Nesta </w:t>
       </w:r>
       <w:proofErr w:type="gramStart"/>
       <w:r>
+        <w:rPr>
+          <w:rFonts w:ascii="Arial" w:hAnsi="Arial" w:cs="Arial"/>
+          <w:color w:val="2F5496" w:themeColor="accent1" w:themeShade="BF"/>
+          <w:sz w:val="28"/>
+          <w:szCs w:val="28"/>
+        </w:rPr>
         <w:t>pagina</w:t>
       </w:r>
       <w:proofErr w:type="gramEnd"/>
       <w:r>
+        <w:rPr>
+          <w:rFonts w:ascii="Arial" w:hAnsi="Arial" w:cs="Arial"/>
+          <w:color w:val="2F5496" w:themeColor="accent1" w:themeShade="BF"/>
+          <w:sz w:val="28"/>
+          <w:szCs w:val="28"/>
+        </w:rPr>
         <w:t xml:space="preserve"> é possível verificar as informações de um livro, assim como requisitar o livro</w:t>
       </w:r>
+      <w:r>
+        <w:rPr>
+          <w:rFonts w:ascii="Arial" w:hAnsi="Arial" w:cs="Arial"/>
+          <w:color w:val="2F5496" w:themeColor="accent1" w:themeShade="BF"/>
+          <w:sz w:val="28"/>
+          <w:szCs w:val="28"/>
+        </w:rPr>
+        <w:t>.</w:t>
+      </w:r>
+    </w:p>
+    <w:p>
+      <w:pPr>
+        <w:rPr>
+          <w:rFonts w:ascii="Arial" w:hAnsi="Arial" w:cs="Arial"/>
+          <w:color w:val="2F5496" w:themeColor="accent1" w:themeShade="BF"/>
+          <w:sz w:val="28"/>
+          <w:szCs w:val="28"/>
+        </w:rPr>
+        <w:sectPr>
+          <w:pgSz w:w="11906" w:h="16838"/>
+          <w:pgMar w:top="1417" w:right="1701" w:bottom="1417" w:left="1701" w:header="708" w:footer="708" w:gutter="0"/>
+          <w:cols w:space="708"/>
+          <w:docGrid w:linePitch="360"/>
+        </w:sectPr>
+      </w:pPr>
+    </w:p>
+    <w:p>
+      <w:pPr>
+        <w:pStyle w:val="Ttulo1"/>
+        <w:rPr>
+          <w:rFonts w:ascii="Arial" w:hAnsi="Arial" w:cs="Arial"/>
+          <w:sz w:val="44"/>
+          <w:szCs w:val="44"/>
+        </w:rPr>
+      </w:pPr>
+      <w:bookmarkStart w:id="16" w:name="_Toc74856437"/>
+      <w:r>
+        <w:rPr>
+          <w:rFonts w:ascii="Arial" w:hAnsi="Arial" w:cs="Arial"/>
+          <w:sz w:val="44"/>
+          <w:szCs w:val="44"/>
+        </w:rPr>
+        <w:lastRenderedPageBreak/>
+        <w:t>Código que achamos importante de comentar.</w:t>
+      </w:r>
+      <w:bookmarkEnd w:id="16"/>
+      <w:r>
+        <w:rPr>
+          <w:rFonts w:ascii="Arial" w:hAnsi="Arial" w:cs="Arial"/>
+          <w:sz w:val="28"/>
+          <w:szCs w:val="28"/>
+        </w:rPr>
+        <w:br w:type="textWrapping" w:clear="all"/>
+      </w:r>
+    </w:p>
+    <w:p/>
+    <w:p>
+      <w:pPr>
+        <w:pStyle w:val="PargrafodaLista"/>
+        <w:numPr>
+          <w:ilvl w:val="0"/>
+          <w:numId w:val="14"/>
+        </w:numPr>
+        <w:outlineLvl w:val="1"/>
+        <w:rPr>
+          <w:rFonts w:ascii="Arial" w:hAnsi="Arial" w:cs="Arial"/>
+          <w:color w:val="2F5496" w:themeColor="accent1" w:themeShade="BF"/>
+          <w:sz w:val="36"/>
+          <w:szCs w:val="36"/>
+        </w:rPr>
+      </w:pPr>
+      <w:r>
+        <w:rPr>
+          <w:rFonts w:ascii="Arial" w:hAnsi="Arial" w:cs="Arial"/>
+          <w:color w:val="2F5496" w:themeColor="accent1" w:themeShade="BF"/>
+          <w:sz w:val="36"/>
+          <w:szCs w:val="36"/>
+        </w:rPr>
+        <w:t>Método para autenticar o login</w:t>
+      </w:r>
+    </w:p>
+    <w:p>
+      <w:pPr>
+        <w:rPr>
+          <w:rFonts w:ascii="Arial" w:hAnsi="Arial" w:cs="Arial"/>
+          <w:sz w:val="28"/>
+          <w:szCs w:val="28"/>
+        </w:rPr>
+      </w:pPr>
+      <w:r>
+        <w:rPr>
+          <w:rFonts w:ascii="Arial" w:hAnsi="Arial" w:cs="Arial"/>
+          <w:color w:val="2F5496" w:themeColor="accent1" w:themeShade="BF"/>
+          <w:sz w:val="44"/>
+          <w:szCs w:val="44"/>
+        </w:rPr>
+        <w:object w:dxaOrig="225" w:dyaOrig="225" w14:anchorId="6ACE6116">
+          <v:shapetype id="_x0000_t75" coordsize="21600,21600" o:spt="75" o:preferrelative="t" path="m@4@5l@4@11@9@11@9@5xe" filled="f" stroked="f">
+            <v:stroke joinstyle="miter"/>
+            <v:formulas>
+              <v:f eqn="if lineDrawn pixelLineWidth 0"/>
+              <v:f eqn="sum @0 1 0"/>
+              <v:f eqn="sum 0 0 @1"/>
+              <v:f eqn="prod @2 1 2"/>
+              <v:f eqn="prod @3 21600 pixelWidth"/>
+              <v:f eqn="prod @3 21600 pixelHeight"/>
+              <v:f eqn="sum @0 0 1"/>
+              <v:f eqn="prod @6 1 2"/>
+              <v:f eqn="prod @7 21600 pixelWidth"/>
+              <v:f eqn="sum @8 21600 0"/>
+              <v:f eqn="prod @7 21600 pixelHeight"/>
+              <v:f eqn="sum @10 21600 0"/>
+            </v:formulas>
+            <v:path o:extrusionok="f" gradientshapeok="t" o:connecttype="rect"/>
+            <o:lock v:ext="edit" aspectratio="t"/>
+          </v:shapetype>
+          <v:shape id="_x0000_s1026" type="#_x0000_t75" style="position:absolute;margin-left:30pt;margin-top:9.55pt;width:425.4pt;height:373.2pt;z-index:251699200;mso-position-horizontal-relative:text;mso-position-vertical-relative:text">
+            <v:imagedata r:id="rId20" o:title=""/>
+            <w10:wrap type="square" side="left"/>
+          </v:shape>
+          <o:OLEObject Type="Embed" ProgID="Word.OpenDocumentText.12" ShapeID="_x0000_s1026" DrawAspect="Content" ObjectID="_1685469868" r:id="rId21"/>
+        </w:object>
+      </w:r>
+    </w:p>
+    <w:p>
+      <w:pPr>
+        <w:rPr>
+          <w:rFonts w:ascii="Arial" w:hAnsi="Arial" w:cs="Arial"/>
+          <w:sz w:val="28"/>
+          <w:szCs w:val="28"/>
+        </w:rPr>
+      </w:pPr>
+    </w:p>
+    <w:p>
+      <w:pPr>
+        <w:rPr>
+          <w:rFonts w:ascii="Arial" w:hAnsi="Arial" w:cs="Arial"/>
+          <w:sz w:val="28"/>
+          <w:szCs w:val="28"/>
+        </w:rPr>
+      </w:pPr>
+    </w:p>
+    <w:p>
+      <w:pPr>
+        <w:rPr>
+          <w:rFonts w:ascii="Arial" w:hAnsi="Arial" w:cs="Arial"/>
+          <w:sz w:val="28"/>
+          <w:szCs w:val="28"/>
+        </w:rPr>
+      </w:pPr>
+    </w:p>
+    <w:p>
+      <w:pPr>
+        <w:rPr>
+          <w:rFonts w:ascii="Arial" w:hAnsi="Arial" w:cs="Arial"/>
+          <w:sz w:val="28"/>
+          <w:szCs w:val="28"/>
+        </w:rPr>
+      </w:pPr>
+    </w:p>
+    <w:p>
+      <w:pPr>
+        <w:rPr>
+          <w:rFonts w:ascii="Arial" w:hAnsi="Arial" w:cs="Arial"/>
+          <w:sz w:val="28"/>
+          <w:szCs w:val="28"/>
+        </w:rPr>
+      </w:pPr>
+    </w:p>
+    <w:p>
+      <w:pPr>
+        <w:rPr>
+          <w:rFonts w:ascii="Arial" w:hAnsi="Arial" w:cs="Arial"/>
+          <w:sz w:val="28"/>
+          <w:szCs w:val="28"/>
+        </w:rPr>
+      </w:pPr>
+    </w:p>
+    <w:p>
+      <w:pPr>
+        <w:rPr>
+          <w:rFonts w:ascii="Arial" w:hAnsi="Arial" w:cs="Arial"/>
+          <w:sz w:val="28"/>
+          <w:szCs w:val="28"/>
+        </w:rPr>
+      </w:pPr>
+    </w:p>
+    <w:p>
+      <w:pPr>
+        <w:rPr>
+          <w:rFonts w:ascii="Arial" w:hAnsi="Arial" w:cs="Arial"/>
+          <w:sz w:val="28"/>
+          <w:szCs w:val="28"/>
+        </w:rPr>
+      </w:pPr>
+    </w:p>
+    <w:p>
+      <w:pPr>
+        <w:rPr>
+          <w:rFonts w:ascii="Arial" w:hAnsi="Arial" w:cs="Arial"/>
+          <w:sz w:val="28"/>
+          <w:szCs w:val="28"/>
+        </w:rPr>
+      </w:pPr>
+    </w:p>
+    <w:p>
+      <w:pPr>
+        <w:rPr>
+          <w:rFonts w:ascii="Arial" w:hAnsi="Arial" w:cs="Arial"/>
+          <w:sz w:val="28"/>
+          <w:szCs w:val="28"/>
+        </w:rPr>
+      </w:pPr>
+    </w:p>
+    <w:p>
+      <w:pPr>
+        <w:rPr>
+          <w:rFonts w:ascii="Arial" w:hAnsi="Arial" w:cs="Arial"/>
+          <w:sz w:val="28"/>
+          <w:szCs w:val="28"/>
+        </w:rPr>
+      </w:pPr>
+    </w:p>
+    <w:p>
+      <w:pPr>
+        <w:rPr>
+          <w:rFonts w:ascii="Arial" w:hAnsi="Arial" w:cs="Arial"/>
+          <w:sz w:val="28"/>
+          <w:szCs w:val="28"/>
+        </w:rPr>
+      </w:pPr>
+    </w:p>
+    <w:p>
+      <w:pPr>
+        <w:rPr>
+          <w:rFonts w:ascii="Arial" w:hAnsi="Arial" w:cs="Arial"/>
+          <w:sz w:val="28"/>
+          <w:szCs w:val="28"/>
+        </w:rPr>
+      </w:pPr>
+    </w:p>
+    <w:p>
+      <w:pPr>
+        <w:rPr>
+          <w:rFonts w:ascii="Arial" w:hAnsi="Arial" w:cs="Arial"/>
+          <w:sz w:val="28"/>
+          <w:szCs w:val="28"/>
+        </w:rPr>
+      </w:pPr>
+    </w:p>
+    <w:p>
+      <w:pPr>
+        <w:rPr>
+          <w:rFonts w:ascii="Arial" w:hAnsi="Arial" w:cs="Arial"/>
+          <w:color w:val="2F5496" w:themeColor="accent1" w:themeShade="BF"/>
+          <w:sz w:val="28"/>
+          <w:szCs w:val="28"/>
+        </w:rPr>
+      </w:pPr>
+      <w:r>
+        <w:rPr>
+          <w:rFonts w:ascii="Arial" w:hAnsi="Arial" w:cs="Arial"/>
+          <w:color w:val="2F5496" w:themeColor="accent1" w:themeShade="BF"/>
+          <w:sz w:val="28"/>
+          <w:szCs w:val="28"/>
+        </w:rPr>
+        <w:t>Este método é que o que deixa o utilizador iniciar a sua conta na aplicação.</w:t>
+      </w:r>
+    </w:p>
+    <w:p>
+      <w:pPr>
+        <w:rPr>
+          <w:rFonts w:ascii="Arial" w:hAnsi="Arial" w:cs="Arial"/>
+          <w:color w:val="2F5496" w:themeColor="accent1" w:themeShade="BF"/>
+          <w:sz w:val="28"/>
+          <w:szCs w:val="28"/>
+        </w:rPr>
+      </w:pPr>
+      <w:r>
+        <w:rPr>
+          <w:rFonts w:ascii="Arial" w:hAnsi="Arial" w:cs="Arial"/>
+          <w:color w:val="2F5496" w:themeColor="accent1" w:themeShade="BF"/>
+          <w:sz w:val="28"/>
+          <w:szCs w:val="28"/>
+        </w:rPr>
+        <w:t>Caso o utilizador tenha errado a password, ou ainda não tenha criado uma conta, o aplicativo informa o utilizador.</w:t>
+      </w:r>
+    </w:p>
+    <w:p>
+      <w:pPr>
+        <w:rPr>
+          <w:rFonts w:ascii="Arial" w:hAnsi="Arial" w:cs="Arial"/>
+          <w:sz w:val="28"/>
+          <w:szCs w:val="28"/>
+        </w:rPr>
+      </w:pPr>
+    </w:p>
+    <w:p>
+      <w:pPr>
+        <w:rPr>
+          <w:rFonts w:ascii="Arial" w:hAnsi="Arial" w:cs="Arial"/>
+          <w:sz w:val="28"/>
+          <w:szCs w:val="28"/>
+        </w:rPr>
+      </w:pPr>
+    </w:p>
+    <w:p>
+      <w:pPr>
+        <w:rPr>
+          <w:rFonts w:ascii="Arial" w:hAnsi="Arial" w:cs="Arial"/>
+          <w:sz w:val="28"/>
+          <w:szCs w:val="28"/>
+        </w:rPr>
+        <w:sectPr>
+          <w:pgSz w:w="11906" w:h="16838"/>
+          <w:pgMar w:top="1417" w:right="1701" w:bottom="1417" w:left="1701" w:header="708" w:footer="708" w:gutter="0"/>
+          <w:cols w:space="708"/>
+          <w:docGrid w:linePitch="360"/>
+        </w:sectPr>
+      </w:pPr>
+    </w:p>
+    <w:p>
+      <w:pPr>
+        <w:pStyle w:val="PargrafodaLista"/>
+        <w:numPr>
+          <w:ilvl w:val="0"/>
+          <w:numId w:val="14"/>
+        </w:numPr>
+        <w:outlineLvl w:val="1"/>
+        <w:rPr>
+          <w:rFonts w:ascii="Arial" w:hAnsi="Arial" w:cs="Arial"/>
+          <w:color w:val="2F5496" w:themeColor="accent1" w:themeShade="BF"/>
+          <w:sz w:val="36"/>
+          <w:szCs w:val="36"/>
+        </w:rPr>
+      </w:pPr>
+      <w:r>
+        <w:rPr>
+          <w:rFonts w:ascii="Arial" w:hAnsi="Arial" w:cs="Arial"/>
+          <w:color w:val="2F5496" w:themeColor="accent1" w:themeShade="BF"/>
+          <w:sz w:val="36"/>
+          <w:szCs w:val="36"/>
+        </w:rPr>
+        <w:lastRenderedPageBreak/>
+        <w:t>Método de criação de um utilizador</w:t>
+      </w:r>
+    </w:p>
+    <w:p>
+      <w:pPr>
+        <w:rPr>
+          <w:rFonts w:ascii="Arial" w:hAnsi="Arial" w:cs="Arial"/>
+          <w:sz w:val="28"/>
+          <w:szCs w:val="28"/>
+        </w:rPr>
+      </w:pPr>
+    </w:p>
+    <w:bookmarkStart w:id="17" w:name="_MON_1685469424"/>
+    <w:bookmarkEnd w:id="17"/>
+    <w:p>
+      <w:pPr>
+        <w:rPr>
+          <w:rFonts w:ascii="Arial" w:hAnsi="Arial" w:cs="Arial"/>
+          <w:sz w:val="28"/>
+          <w:szCs w:val="28"/>
+        </w:rPr>
+      </w:pPr>
+      <w:r>
+        <w:rPr>
+          <w:rFonts w:ascii="Arial" w:hAnsi="Arial" w:cs="Arial"/>
+          <w:sz w:val="28"/>
+          <w:szCs w:val="28"/>
+        </w:rPr>
+        <w:object w:dxaOrig="8504" w:dyaOrig="11325" w14:anchorId="0C25CD74">
+          <v:shape id="_x0000_i1095" type="#_x0000_t75" style="width:425.2pt;height:566.25pt" o:ole="">
+            <v:imagedata r:id="rId22" o:title=""/>
+          </v:shape>
+          <o:OLEObject Type="Embed" ProgID="Word.OpenDocumentText.12" ShapeID="_x0000_i1095" DrawAspect="Content" ObjectID="_1685469866" r:id="rId23"/>
+        </w:object>
+      </w:r>
+    </w:p>
+    <w:p>
+      <w:pPr>
+        <w:rPr>
+          <w:rFonts w:ascii="Arial" w:hAnsi="Arial" w:cs="Arial"/>
+          <w:color w:val="2F5496" w:themeColor="accent1" w:themeShade="BF"/>
+          <w:sz w:val="28"/>
+          <w:szCs w:val="28"/>
+        </w:rPr>
+      </w:pPr>
+      <w:r>
+        <w:rPr>
+          <w:rFonts w:ascii="Arial" w:hAnsi="Arial" w:cs="Arial"/>
+          <w:color w:val="2F5496" w:themeColor="accent1" w:themeShade="BF"/>
+          <w:sz w:val="28"/>
+          <w:szCs w:val="28"/>
+        </w:rPr>
+        <w:t xml:space="preserve">Este método é usado para o utilizador poder criar conta pela </w:t>
+      </w:r>
+      <w:proofErr w:type="gramStart"/>
+      <w:r>
+        <w:rPr>
+          <w:rFonts w:ascii="Arial" w:hAnsi="Arial" w:cs="Arial"/>
+          <w:color w:val="2F5496" w:themeColor="accent1" w:themeShade="BF"/>
+          <w:sz w:val="28"/>
+          <w:szCs w:val="28"/>
+        </w:rPr>
+        <w:t>pagina</w:t>
+      </w:r>
+      <w:proofErr w:type="gramEnd"/>
+      <w:r>
+        <w:rPr>
+          <w:rFonts w:ascii="Arial" w:hAnsi="Arial" w:cs="Arial"/>
+          <w:color w:val="2F5496" w:themeColor="accent1" w:themeShade="BF"/>
+          <w:sz w:val="28"/>
+          <w:szCs w:val="28"/>
+        </w:rPr>
+        <w:t xml:space="preserve"> do registo.</w:t>
+      </w:r>
+    </w:p>
+    <w:p>
+      <w:pPr>
+        <w:rPr>
+          <w:rFonts w:ascii="Arial" w:hAnsi="Arial" w:cs="Arial"/>
+          <w:sz w:val="28"/>
+          <w:szCs w:val="28"/>
+        </w:rPr>
+        <w:sectPr>
+          <w:pgSz w:w="11906" w:h="16838"/>
+          <w:pgMar w:top="1417" w:right="1701" w:bottom="1417" w:left="1701" w:header="708" w:footer="708" w:gutter="0"/>
+          <w:cols w:space="708"/>
+          <w:docGrid w:linePitch="360"/>
+        </w:sectPr>
+      </w:pPr>
+    </w:p>
+    <w:p>
+      <w:pPr>
+        <w:pStyle w:val="PargrafodaLista"/>
+        <w:numPr>
+          <w:ilvl w:val="0"/>
+          <w:numId w:val="14"/>
+        </w:numPr>
+        <w:outlineLvl w:val="1"/>
+        <w:rPr>
+          <w:rFonts w:ascii="Arial" w:hAnsi="Arial" w:cs="Arial"/>
+          <w:color w:val="2F5496" w:themeColor="accent1" w:themeShade="BF"/>
+          <w:sz w:val="36"/>
+          <w:szCs w:val="36"/>
+        </w:rPr>
+      </w:pPr>
+      <w:r>
+        <w:rPr>
+          <w:rFonts w:ascii="Arial" w:hAnsi="Arial" w:cs="Arial"/>
+          <w:color w:val="2F5496" w:themeColor="accent1" w:themeShade="BF"/>
+          <w:sz w:val="36"/>
+          <w:szCs w:val="36"/>
+        </w:rPr>
+        <w:lastRenderedPageBreak/>
+        <w:t>Menu de navegação lateral</w:t>
+      </w:r>
+    </w:p>
+    <w:p>
+      <w:pPr>
+        <w:rPr>
+          <w:rFonts w:ascii="Arial" w:hAnsi="Arial" w:cs="Arial"/>
+          <w:sz w:val="28"/>
+          <w:szCs w:val="28"/>
+        </w:rPr>
+      </w:pPr>
+    </w:p>
+    <w:bookmarkStart w:id="18" w:name="_MON_1685469664"/>
+    <w:bookmarkEnd w:id="18"/>
+    <w:p>
+      <w:pPr>
+        <w:rPr>
+          <w:rFonts w:ascii="Arial" w:hAnsi="Arial" w:cs="Arial"/>
+          <w:sz w:val="28"/>
+          <w:szCs w:val="28"/>
+        </w:rPr>
+      </w:pPr>
+      <w:r>
+        <w:rPr>
+          <w:rFonts w:ascii="Arial" w:hAnsi="Arial" w:cs="Arial"/>
+          <w:sz w:val="28"/>
+          <w:szCs w:val="28"/>
+        </w:rPr>
+        <w:object w:dxaOrig="8504" w:dyaOrig="6794" w14:anchorId="3BDEC74D">
+          <v:shape id="_x0000_i1100" type="#_x0000_t75" style="width:425.2pt;height:339.7pt" o:ole="">
+            <v:imagedata r:id="rId24" o:title=""/>
+          </v:shape>
+          <o:OLEObject Type="Embed" ProgID="Word.OpenDocumentText.12" ShapeID="_x0000_i1100" DrawAspect="Content" ObjectID="_1685469867" r:id="rId25"/>
+        </w:object>
+      </w:r>
+    </w:p>
+    <w:p>
+      <w:pPr>
+        <w:rPr>
+          <w:rFonts w:ascii="Arial" w:hAnsi="Arial" w:cs="Arial"/>
+          <w:color w:val="2F5496" w:themeColor="accent1" w:themeShade="BF"/>
+          <w:sz w:val="28"/>
+          <w:szCs w:val="28"/>
+        </w:rPr>
+      </w:pPr>
+      <w:r>
+        <w:rPr>
+          <w:rFonts w:ascii="Arial" w:hAnsi="Arial" w:cs="Arial"/>
+          <w:color w:val="2F5496" w:themeColor="accent1" w:themeShade="BF"/>
+          <w:sz w:val="28"/>
+          <w:szCs w:val="28"/>
+        </w:rPr>
+        <w:t xml:space="preserve">Este </w:t>
+      </w:r>
+      <w:r>
+        <w:rPr>
+          <w:rFonts w:ascii="Arial" w:hAnsi="Arial" w:cs="Arial"/>
+          <w:color w:val="2F5496" w:themeColor="accent1" w:themeShade="BF"/>
+          <w:sz w:val="28"/>
+          <w:szCs w:val="28"/>
+        </w:rPr>
+        <w:t>pequeno excerto de código, é usado para a usabilidade do menu lateral</w:t>
+      </w:r>
+      <w:r>
+        <w:rPr>
+          <w:rFonts w:ascii="Arial" w:hAnsi="Arial" w:cs="Arial"/>
+          <w:color w:val="2F5496" w:themeColor="accent1" w:themeShade="BF"/>
+          <w:sz w:val="28"/>
+          <w:szCs w:val="28"/>
+        </w:rPr>
+        <w:t>.</w:t>
+      </w:r>
+    </w:p>
+    <w:p>
+      <w:pPr>
+        <w:rPr>
+          <w:rFonts w:ascii="Arial" w:hAnsi="Arial" w:cs="Arial"/>
+          <w:sz w:val="28"/>
+          <w:szCs w:val="28"/>
+        </w:rPr>
+      </w:pPr>
+    </w:p>
+    <w:p>
+      <w:pPr>
+        <w:rPr>
+          <w:rFonts w:ascii="Arial" w:hAnsi="Arial" w:cs="Arial"/>
+          <w:sz w:val="28"/>
+          <w:szCs w:val="28"/>
+        </w:rPr>
+      </w:pPr>
+    </w:p>
+    <w:p>
+      <w:pPr>
+        <w:rPr>
+          <w:rFonts w:ascii="Arial" w:hAnsi="Arial" w:cs="Arial"/>
+          <w:sz w:val="28"/>
+          <w:szCs w:val="28"/>
+        </w:rPr>
+      </w:pPr>
+    </w:p>
+    <w:p>
+      <w:pPr>
+        <w:rPr>
+          <w:rFonts w:ascii="Arial" w:hAnsi="Arial" w:cs="Arial"/>
+          <w:sz w:val="28"/>
+          <w:szCs w:val="28"/>
+        </w:rPr>
+      </w:pPr>
+    </w:p>
+    <w:p>
+      <w:pPr>
+        <w:rPr>
+          <w:rFonts w:ascii="Arial" w:hAnsi="Arial" w:cs="Arial"/>
+          <w:sz w:val="28"/>
+          <w:szCs w:val="28"/>
+        </w:rPr>
+      </w:pPr>
+    </w:p>
+    <w:p>
+      <w:pPr>
+        <w:rPr>
+          <w:rFonts w:ascii="Arial" w:hAnsi="Arial" w:cs="Arial"/>
+          <w:sz w:val="28"/>
+          <w:szCs w:val="28"/>
+        </w:rPr>
+        <w:sectPr>
+          <w:pgSz w:w="11906" w:h="16838"/>
+          <w:pgMar w:top="1417" w:right="1701" w:bottom="1417" w:left="1701" w:header="708" w:footer="708" w:gutter="0"/>
+          <w:cols w:space="708"/>
+          <w:docGrid w:linePitch="360"/>
+        </w:sectPr>
+      </w:pPr>
+    </w:p>
+    <w:p>
+      <w:pPr>
+        <w:rPr>
+          <w:rFonts w:ascii="Arial" w:hAnsi="Arial" w:cs="Arial"/>
+          <w:sz w:val="28"/>
+          <w:szCs w:val="28"/>
+        </w:rPr>
+      </w:pPr>
     </w:p>
     <w:sectPr>
       <w:pgSz w:w="11906" w:h="16838"/>
@@ -4893,7 +5898,7 @@
                 </wp:anchor>
               </w:drawing>
             </mc:Choice>
-            <mc:Fallback>
+            <mc:Fallback xmlns="">
               <w:pict>
                 <v:line w14:anchorId="540274CB" id="Conexão Reta 6" o:spid="_x0000_s1026" alt="separador de texto" style="position:absolute;flip:y;z-index:-251657216;visibility:visible;mso-wrap-style:square;mso-width-percent:0;mso-height-percent:0;mso-wrap-distance-left:9pt;mso-wrap-distance-top:0;mso-wrap-distance-right:9pt;mso-wrap-distance-bottom:0;mso-position-horizontal:center;mso-position-horizontal-relative:margin;mso-position-vertical:absolute;mso-position-vertical-relative:text;mso-width-percent:0;mso-height-percent:0;mso-width-relative:margin;mso-height-relative:margin" from="0,.7pt" to="527.4pt,.7pt" o:gfxdata="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" strokecolor="#44546a [3215]" strokeweight="3pt">
                   <v:stroke joinstyle="miter"/>
@@ -5592,7 +6597,7 @@
   <w:abstractNum w:abstractNumId="6" w15:restartNumberingAfterBreak="0">
     <w:nsid w:val="2F396828"/>
     <w:multiLevelType w:val="hybridMultilevel"/>
-    <w:tmpl w:val="AE100960"/>
+    <w:tmpl w:val="55C25076"/>
     <w:lvl w:ilvl="0" w:tplc="08160001">
       <w:start w:val="1"/>
       <w:numFmt w:val="bullet"/>
@@ -6043,6 +7048,119 @@
     </w:lvl>
   </w:abstractNum>
   <w:abstractNum w:abstractNumId="10" w15:restartNumberingAfterBreak="0">
+    <w:nsid w:val="5E0064EC"/>
+    <w:multiLevelType w:val="hybridMultilevel"/>
+    <w:tmpl w:val="DAB88780"/>
+    <w:lvl w:ilvl="0" w:tplc="08160001">
+      <w:start w:val="1"/>
+      <w:numFmt w:val="bullet"/>
+      <w:lvlText w:val=""/>
+      <w:lvlJc w:val="left"/>
+      <w:pPr>
+        <w:ind w:left="720" w:hanging="360"/>
+      </w:pPr>
+      <w:rPr>
+        <w:rFonts w:ascii="Symbol" w:hAnsi="Symbol" w:hint="default"/>
+      </w:rPr>
+    </w:lvl>
+    <w:lvl w:ilvl="1" w:tplc="08160003" w:tentative="1">
+      <w:start w:val="1"/>
+      <w:numFmt w:val="bullet"/>
+      <w:lvlText w:val="o"/>
+      <w:lvlJc w:val="left"/>
+      <w:pPr>
+        <w:ind w:left="1440" w:hanging="360"/>
+      </w:pPr>
+      <w:rPr>
+        <w:rFonts w:ascii="Courier New" w:hAnsi="Courier New" w:cs="Courier New" w:hint="default"/>
+      </w:rPr>
+    </w:lvl>
+    <w:lvl w:ilvl="2" w:tplc="08160005" w:tentative="1">
+      <w:start w:val="1"/>
+      <w:numFmt w:val="bullet"/>
+      <w:lvlText w:val=""/>
+      <w:lvlJc w:val="left"/>
+      <w:pPr>
+        <w:ind w:left="2160" w:hanging="360"/>
+      </w:pPr>
+      <w:rPr>
+        <w:rFonts w:ascii="Wingdings" w:hAnsi="Wingdings" w:hint="default"/>
+      </w:rPr>
+    </w:lvl>
+    <w:lvl w:ilvl="3" w:tplc="08160001" w:tentative="1">
+      <w:start w:val="1"/>
+      <w:numFmt w:val="bullet"/>
+      <w:lvlText w:val=""/>
+      <w:lvlJc w:val="left"/>
+      <w:pPr>
+        <w:ind w:left="2880" w:hanging="360"/>
+      </w:pPr>
+      <w:rPr>
+        <w:rFonts w:ascii="Symbol" w:hAnsi="Symbol" w:hint="default"/>
+      </w:rPr>
+    </w:lvl>
+    <w:lvl w:ilvl="4" w:tplc="08160003" w:tentative="1">
+      <w:start w:val="1"/>
+      <w:numFmt w:val="bullet"/>
+      <w:lvlText w:val="o"/>
+      <w:lvlJc w:val="left"/>
+      <w:pPr>
+        <w:ind w:left="3600" w:hanging="360"/>
+      </w:pPr>
+      <w:rPr>
+        <w:rFonts w:ascii="Courier New" w:hAnsi="Courier New" w:cs="Courier New" w:hint="default"/>
+      </w:rPr>
+    </w:lvl>
+    <w:lvl w:ilvl="5" w:tplc="08160005" w:tentative="1">
+      <w:start w:val="1"/>
+      <w:numFmt w:val="bullet"/>
+      <w:lvlText w:val=""/>
+      <w:lvlJc w:val="left"/>
+      <w:pPr>
+        <w:ind w:left="4320" w:hanging="360"/>
+      </w:pPr>
+      <w:rPr>
+        <w:rFonts w:ascii="Wingdings" w:hAnsi="Wingdings" w:hint="default"/>
+      </w:rPr>
+    </w:lvl>
+    <w:lvl w:ilvl="6" w:tplc="08160001" w:tentative="1">
+      <w:start w:val="1"/>
+      <w:numFmt w:val="bullet"/>
+      <w:lvlText w:val=""/>
+      <w:lvlJc w:val="left"/>
+      <w:pPr>
+        <w:ind w:left="5040" w:hanging="360"/>
+      </w:pPr>
+      <w:rPr>
+        <w:rFonts w:ascii="Symbol" w:hAnsi="Symbol" w:hint="default"/>
+      </w:rPr>
+    </w:lvl>
+    <w:lvl w:ilvl="7" w:tplc="08160003" w:tentative="1">
+      <w:start w:val="1"/>
+      <w:numFmt w:val="bullet"/>
+      <w:lvlText w:val="o"/>
+      <w:lvlJc w:val="left"/>
+      <w:pPr>
+        <w:ind w:left="5760" w:hanging="360"/>
+      </w:pPr>
+      <w:rPr>
+        <w:rFonts w:ascii="Courier New" w:hAnsi="Courier New" w:cs="Courier New" w:hint="default"/>
+      </w:rPr>
+    </w:lvl>
+    <w:lvl w:ilvl="8" w:tplc="08160005" w:tentative="1">
+      <w:start w:val="1"/>
+      <w:numFmt w:val="bullet"/>
+      <w:lvlText w:val=""/>
+      <w:lvlJc w:val="left"/>
+      <w:pPr>
+        <w:ind w:left="6480" w:hanging="360"/>
+      </w:pPr>
+      <w:rPr>
+        <w:rFonts w:ascii="Wingdings" w:hAnsi="Wingdings" w:hint="default"/>
+      </w:rPr>
+    </w:lvl>
+  </w:abstractNum>
+  <w:abstractNum w:abstractNumId="11" w15:restartNumberingAfterBreak="0">
     <w:nsid w:val="5E7D2EEF"/>
     <w:multiLevelType w:val="hybridMultilevel"/>
     <w:tmpl w:val="A3B61C36"/>
@@ -6155,7 +7273,7 @@
       </w:rPr>
     </w:lvl>
   </w:abstractNum>
-  <w:abstractNum w:abstractNumId="11" w15:restartNumberingAfterBreak="0">
+  <w:abstractNum w:abstractNumId="12" w15:restartNumberingAfterBreak="0">
     <w:nsid w:val="73E73A2F"/>
     <w:multiLevelType w:val="hybridMultilevel"/>
     <w:tmpl w:val="79728066"/>
@@ -6268,7 +7386,7 @@
       </w:rPr>
     </w:lvl>
   </w:abstractNum>
-  <w:abstractNum w:abstractNumId="12" w15:restartNumberingAfterBreak="0">
+  <w:abstractNum w:abstractNumId="13" w15:restartNumberingAfterBreak="0">
     <w:nsid w:val="7A1F3EA7"/>
     <w:multiLevelType w:val="hybridMultilevel"/>
     <w:tmpl w:val="8BA48AB4"/>
@@ -6381,7 +7499,7 @@
       </w:rPr>
     </w:lvl>
   </w:abstractNum>
-  <w:abstractNum w:abstractNumId="13" w15:restartNumberingAfterBreak="0">
+  <w:abstractNum w:abstractNumId="14" w15:restartNumberingAfterBreak="0">
     <w:nsid w:val="7E2B1D17"/>
     <w:multiLevelType w:val="hybridMultilevel"/>
     <w:tmpl w:val="6F8857DC"/>
@@ -6498,10 +7616,10 @@
     <w:abstractNumId w:val="9"/>
   </w:num>
   <w:num w:numId="2">
-    <w:abstractNumId w:val="10"/>
+    <w:abstractNumId w:val="11"/>
   </w:num>
   <w:num w:numId="3">
-    <w:abstractNumId w:val="13"/>
+    <w:abstractNumId w:val="14"/>
   </w:num>
   <w:num w:numId="4">
     <w:abstractNumId w:val="2"/>
@@ -6519,7 +7637,7 @@
     <w:abstractNumId w:val="1"/>
   </w:num>
   <w:num w:numId="9">
-    <w:abstractNumId w:val="11"/>
+    <w:abstractNumId w:val="12"/>
   </w:num>
   <w:num w:numId="10">
     <w:abstractNumId w:val="3"/>
@@ -6531,10 +7649,13 @@
     <w:abstractNumId w:val="5"/>
   </w:num>
   <w:num w:numId="13">
-    <w:abstractNumId w:val="12"/>
+    <w:abstractNumId w:val="13"/>
   </w:num>
   <w:num w:numId="14">
     <w:abstractNumId w:val="7"/>
+  </w:num>
+  <w:num w:numId="15">
+    <w:abstractNumId w:val="10"/>
   </w:num>
 </w:numbering>
 </file>
@@ -6959,6 +8080,29 @@
       <w:szCs w:val="32"/>
     </w:rPr>
   </w:style>
+  <w:style w:type="paragraph" w:styleId="Ttulo2">
+    <w:name w:val="heading 2"/>
+    <w:basedOn w:val="Normal"/>
+    <w:next w:val="Normal"/>
+    <w:link w:val="Ttulo2Carter"/>
+    <w:uiPriority w:val="9"/>
+    <w:semiHidden/>
+    <w:unhideWhenUsed/>
+    <w:qFormat/>
+    <w:rsid w:val="004D3FFB"/>
+    <w:pPr>
+      <w:keepNext/>
+      <w:keepLines/>
+      <w:spacing w:before="40" w:after="0"/>
+      <w:outlineLvl w:val="1"/>
+    </w:pPr>
+    <w:rPr>
+      <w:rFonts w:asciiTheme="majorHAnsi" w:eastAsiaTheme="majorEastAsia" w:hAnsiTheme="majorHAnsi" w:cstheme="majorBidi"/>
+      <w:color w:val="2F5496" w:themeColor="accent1" w:themeShade="BF"/>
+      <w:sz w:val="26"/>
+      <w:szCs w:val="26"/>
+    </w:rPr>
+  </w:style>
   <w:style w:type="character" w:default="1" w:styleId="Tipodeletrapredefinidodopargrafo">
     <w:name w:val="Default Paragraph Font"/>
     <w:uiPriority w:val="1"/>
@@ -7188,6 +8332,88 @@
       <w:ind w:left="440"/>
     </w:pPr>
   </w:style>
+  <w:style w:type="character" w:styleId="Refdecomentrio">
+    <w:name w:val="annotation reference"/>
+    <w:basedOn w:val="Tipodeletrapredefinidodopargrafo"/>
+    <w:uiPriority w:val="99"/>
+    <w:semiHidden/>
+    <w:unhideWhenUsed/>
+    <w:rsid w:val="00875D1A"/>
+    <w:rPr>
+      <w:sz w:val="16"/>
+      <w:szCs w:val="16"/>
+    </w:rPr>
+  </w:style>
+  <w:style w:type="paragraph" w:styleId="Textodecomentrio">
+    <w:name w:val="annotation text"/>
+    <w:basedOn w:val="Normal"/>
+    <w:link w:val="TextodecomentrioCarter"/>
+    <w:uiPriority w:val="99"/>
+    <w:semiHidden/>
+    <w:unhideWhenUsed/>
+    <w:rsid w:val="00875D1A"/>
+    <w:pPr>
+      <w:spacing w:line="240" w:lineRule="auto"/>
+    </w:pPr>
+    <w:rPr>
+      <w:sz w:val="20"/>
+      <w:szCs w:val="20"/>
+    </w:rPr>
+  </w:style>
+  <w:style w:type="character" w:customStyle="1" w:styleId="TextodecomentrioCarter">
+    <w:name w:val="Texto de comentário Caráter"/>
+    <w:basedOn w:val="Tipodeletrapredefinidodopargrafo"/>
+    <w:link w:val="Textodecomentrio"/>
+    <w:uiPriority w:val="99"/>
+    <w:semiHidden/>
+    <w:rsid w:val="00875D1A"/>
+    <w:rPr>
+      <w:sz w:val="20"/>
+      <w:szCs w:val="20"/>
+    </w:rPr>
+  </w:style>
+  <w:style w:type="paragraph" w:styleId="Assuntodecomentrio">
+    <w:name w:val="annotation subject"/>
+    <w:basedOn w:val="Textodecomentrio"/>
+    <w:next w:val="Textodecomentrio"/>
+    <w:link w:val="AssuntodecomentrioCarter"/>
+    <w:uiPriority w:val="99"/>
+    <w:semiHidden/>
+    <w:unhideWhenUsed/>
+    <w:rsid w:val="00875D1A"/>
+    <w:rPr>
+      <w:b/>
+      <w:bCs/>
+    </w:rPr>
+  </w:style>
+  <w:style w:type="character" w:customStyle="1" w:styleId="AssuntodecomentrioCarter">
+    <w:name w:val="Assunto de comentário Caráter"/>
+    <w:basedOn w:val="TextodecomentrioCarter"/>
+    <w:link w:val="Assuntodecomentrio"/>
+    <w:uiPriority w:val="99"/>
+    <w:semiHidden/>
+    <w:rsid w:val="00875D1A"/>
+    <w:rPr>
+      <w:b/>
+      <w:bCs/>
+      <w:sz w:val="20"/>
+      <w:szCs w:val="20"/>
+    </w:rPr>
+  </w:style>
+  <w:style w:type="character" w:customStyle="1" w:styleId="Ttulo2Carter">
+    <w:name w:val="Título 2 Caráter"/>
+    <w:basedOn w:val="Tipodeletrapredefinidodopargrafo"/>
+    <w:link w:val="Ttulo2"/>
+    <w:uiPriority w:val="9"/>
+    <w:semiHidden/>
+    <w:rsid w:val="004D3FFB"/>
+    <w:rPr>
+      <w:rFonts w:asciiTheme="majorHAnsi" w:eastAsiaTheme="majorEastAsia" w:hAnsiTheme="majorHAnsi" w:cstheme="majorBidi"/>
+      <w:color w:val="2F5496" w:themeColor="accent1" w:themeShade="BF"/>
+      <w:sz w:val="26"/>
+      <w:szCs w:val="26"/>
+    </w:rPr>
+  </w:style>
 </w:styles>
 </file>
 
@@ -7382,6 +8608,7 @@
     <w:rsid w:val="00642152"/>
     <w:rsid w:val="009A5CF5"/>
     <w:rsid w:val="00B65783"/>
+    <w:rsid w:val="00D3073E"/>
     <w:rsid w:val="00D37AF7"/>
     <w:rsid w:val="00D5081A"/>
     <w:rsid w:val="00DD714A"/>

</xml_diff>

<commit_message>
readme finalizado, update do relatorio
</commit_message>
<xml_diff>
--- a/Relatorio APP.docx
+++ b/Relatorio APP.docx
@@ -2549,7 +2549,7 @@
         </w:rPr>
         <w:fldChar w:fldCharType="separate"/>
       </w:r>
-      <w:hyperlink w:anchor="_Toc74500832" w:history="1">
+      <w:hyperlink w:anchor="_Toc74857642" w:history="1">
         <w:r>
           <w:rPr>
             <w:rStyle w:val="Hiperligao"/>
@@ -2576,7 +2576,7 @@
             <w:noProof/>
             <w:webHidden/>
           </w:rPr>
-          <w:instrText xml:space="preserve"> PAGEREF _Toc74500832 \h </w:instrText>
+          <w:instrText xml:space="preserve"> PAGEREF _Toc74857642 \h </w:instrText>
         </w:r>
         <w:r>
           <w:rPr>
@@ -2619,7 +2619,7 @@
           <w:lang w:eastAsia="pt-PT"/>
         </w:rPr>
       </w:pPr>
-      <w:hyperlink w:anchor="_Toc74500833" w:history="1">
+      <w:hyperlink w:anchor="_Toc74857643" w:history="1">
         <w:r>
           <w:rPr>
             <w:rStyle w:val="Hiperligao"/>
@@ -2646,7 +2646,7 @@
             <w:noProof/>
             <w:webHidden/>
           </w:rPr>
-          <w:instrText xml:space="preserve"> PAGEREF _Toc74500833 \h </w:instrText>
+          <w:instrText xml:space="preserve"> PAGEREF _Toc74857643 \h </w:instrText>
         </w:r>
         <w:r>
           <w:rPr>
@@ -2689,7 +2689,7 @@
           <w:lang w:eastAsia="pt-PT"/>
         </w:rPr>
       </w:pPr>
-      <w:hyperlink w:anchor="_Toc74500834" w:history="1">
+      <w:hyperlink w:anchor="_Toc74857644" w:history="1">
         <w:r>
           <w:rPr>
             <w:rStyle w:val="Hiperligao"/>
@@ -2716,7 +2716,7 @@
             <w:noProof/>
             <w:webHidden/>
           </w:rPr>
-          <w:instrText xml:space="preserve"> PAGEREF _Toc74500834 \h </w:instrText>
+          <w:instrText xml:space="preserve"> PAGEREF _Toc74857644 \h </w:instrText>
         </w:r>
         <w:r>
           <w:rPr>
@@ -2759,7 +2759,7 @@
           <w:lang w:eastAsia="pt-PT"/>
         </w:rPr>
       </w:pPr>
-      <w:hyperlink w:anchor="_Toc74500835" w:history="1">
+      <w:hyperlink w:anchor="_Toc74857645" w:history="1">
         <w:r>
           <w:rPr>
             <w:rStyle w:val="Hiperligao"/>
@@ -2786,7 +2786,7 @@
             <w:noProof/>
             <w:webHidden/>
           </w:rPr>
-          <w:instrText xml:space="preserve"> PAGEREF _Toc74500835 \h </w:instrText>
+          <w:instrText xml:space="preserve"> PAGEREF _Toc74857645 \h </w:instrText>
         </w:r>
         <w:r>
           <w:rPr>
@@ -2829,7 +2829,7 @@
           <w:lang w:eastAsia="pt-PT"/>
         </w:rPr>
       </w:pPr>
-      <w:hyperlink w:anchor="_Toc74500836" w:history="1">
+      <w:hyperlink w:anchor="_Toc74857646" w:history="1">
         <w:r>
           <w:rPr>
             <w:rStyle w:val="Hiperligao"/>
@@ -2856,7 +2856,7 @@
             <w:noProof/>
             <w:webHidden/>
           </w:rPr>
-          <w:instrText xml:space="preserve"> PAGEREF _Toc74500836 \h </w:instrText>
+          <w:instrText xml:space="preserve"> PAGEREF _Toc74857646 \h </w:instrText>
         </w:r>
         <w:r>
           <w:rPr>
@@ -2899,13 +2899,13 @@
           <w:lang w:eastAsia="pt-PT"/>
         </w:rPr>
       </w:pPr>
-      <w:hyperlink w:anchor="_Toc74500837" w:history="1">
+      <w:hyperlink w:anchor="_Toc74857647" w:history="1">
         <w:r>
           <w:rPr>
             <w:rStyle w:val="Hiperligao"/>
             <w:noProof/>
           </w:rPr>
-          <w:t>Figura 6: Página de um livro específico</w:t>
+          <w:t>Figura 6: Pagina do histórico</w:t>
         </w:r>
         <w:r>
           <w:rPr>
@@ -2926,7 +2926,7 @@
             <w:noProof/>
             <w:webHidden/>
           </w:rPr>
-          <w:instrText xml:space="preserve"> PAGEREF _Toc74500837 \h </w:instrText>
+          <w:instrText xml:space="preserve"> PAGEREF _Toc74857647 \h </w:instrText>
         </w:r>
         <w:r>
           <w:rPr>
@@ -2947,6 +2947,90 @@
             <w:webHidden/>
           </w:rPr>
           <w:t>10</w:t>
+        </w:r>
+        <w:r>
+          <w:rPr>
+            <w:noProof/>
+            <w:webHidden/>
+          </w:rPr>
+          <w:fldChar w:fldCharType="end"/>
+        </w:r>
+      </w:hyperlink>
+    </w:p>
+    <w:p>
+      <w:pPr>
+        <w:pStyle w:val="ndicedeilustraes"/>
+        <w:tabs>
+          <w:tab w:val="right" w:leader="dot" w:pos="8494"/>
+        </w:tabs>
+        <w:rPr>
+          <w:rFonts w:eastAsiaTheme="minorEastAsia"/>
+          <w:noProof/>
+          <w:lang w:eastAsia="pt-PT"/>
+        </w:rPr>
+      </w:pPr>
+      <w:hyperlink w:anchor="_Toc74857648" w:history="1">
+        <w:r>
+          <w:rPr>
+            <w:rStyle w:val="Hiperligao"/>
+            <w:noProof/>
+          </w:rPr>
+          <w:t>Figura 7: Página de um</w:t>
+        </w:r>
+        <w:r>
+          <w:rPr>
+            <w:rStyle w:val="Hiperligao"/>
+            <w:noProof/>
+          </w:rPr>
+          <w:t xml:space="preserve"> </w:t>
+        </w:r>
+        <w:r>
+          <w:rPr>
+            <w:rStyle w:val="Hiperligao"/>
+            <w:noProof/>
+          </w:rPr>
+          <w:t>livro específico</w:t>
+        </w:r>
+        <w:r>
+          <w:rPr>
+            <w:noProof/>
+            <w:webHidden/>
+          </w:rPr>
+          <w:tab/>
+        </w:r>
+        <w:r>
+          <w:rPr>
+            <w:noProof/>
+            <w:webHidden/>
+          </w:rPr>
+          <w:fldChar w:fldCharType="begin"/>
+        </w:r>
+        <w:r>
+          <w:rPr>
+            <w:noProof/>
+            <w:webHidden/>
+          </w:rPr>
+          <w:instrText xml:space="preserve"> PAGEREF _Toc74857648 \h </w:instrText>
+        </w:r>
+        <w:r>
+          <w:rPr>
+            <w:noProof/>
+            <w:webHidden/>
+          </w:rPr>
+        </w:r>
+        <w:r>
+          <w:rPr>
+            <w:noProof/>
+            <w:webHidden/>
+          </w:rPr>
+          <w:fldChar w:fldCharType="separate"/>
+        </w:r>
+        <w:r>
+          <w:rPr>
+            <w:noProof/>
+            <w:webHidden/>
+          </w:rPr>
+          <w:t>11</w:t>
         </w:r>
         <w:r>
           <w:rPr>
@@ -3291,7 +3375,7 @@
           <w:szCs w:val="44"/>
         </w:rPr>
       </w:pPr>
-      <w:bookmarkStart w:id="5" w:name="_Toc74500832"/>
+      <w:bookmarkStart w:id="5" w:name="_Toc74857642"/>
       <w:r>
         <w:t xml:space="preserve">Figura </w:t>
       </w:r>
@@ -3405,7 +3489,6 @@
         </w:rPr>
         <w:t>“</w:t>
       </w:r>
-      <w:proofErr w:type="spellStart"/>
       <w:r>
         <w:rPr>
           <w:rFonts w:ascii="Arial" w:hAnsi="Arial" w:cs="Arial"/>
@@ -3415,7 +3498,6 @@
         </w:rPr>
         <w:t>Room</w:t>
       </w:r>
-      <w:proofErr w:type="spellEnd"/>
       <w:r>
         <w:rPr>
           <w:rFonts w:ascii="Arial" w:hAnsi="Arial" w:cs="Arial"/>
@@ -3795,7 +3877,7 @@
         <w:pStyle w:val="Legenda"/>
         <w:jc w:val="center"/>
       </w:pPr>
-      <w:bookmarkStart w:id="7" w:name="_Toc74500833"/>
+      <w:bookmarkStart w:id="7" w:name="_Toc74857643"/>
       <w:r>
         <w:t xml:space="preserve">Figura </w:t>
       </w:r>
@@ -4002,7 +4084,7 @@
         <w:pStyle w:val="Legenda"/>
         <w:jc w:val="center"/>
       </w:pPr>
-      <w:bookmarkStart w:id="9" w:name="_Toc74500834"/>
+      <w:bookmarkStart w:id="9" w:name="_Toc74857644"/>
       <w:r>
         <w:t xml:space="preserve">Figura </w:t>
       </w:r>
@@ -4134,7 +4216,7 @@
           <w:szCs w:val="22"/>
         </w:rPr>
       </w:pPr>
-      <w:bookmarkStart w:id="10" w:name="_Toc74500835"/>
+      <w:bookmarkStart w:id="10" w:name="_Toc74857645"/>
       <w:r>
         <w:t xml:space="preserve">Figura </w:t>
       </w:r>
@@ -4351,7 +4433,7 @@
         <w:pStyle w:val="Legenda"/>
         <w:jc w:val="center"/>
       </w:pPr>
-      <w:bookmarkStart w:id="12" w:name="_Toc74500836"/>
+      <w:bookmarkStart w:id="12" w:name="_Toc74857646"/>
       <w:r>
         <w:t xml:space="preserve">Figura </w:t>
       </w:r>
@@ -4575,6 +4657,7 @@
           <w:szCs w:val="44"/>
         </w:rPr>
       </w:pPr>
+      <w:bookmarkStart w:id="14" w:name="_Toc74857647"/>
       <w:r>
         <w:t xml:space="preserve">Figura </w:t>
       </w:r>
@@ -4607,6 +4690,7 @@
       <w:r>
         <w:t xml:space="preserve"> do histórico</w:t>
       </w:r>
+      <w:bookmarkEnd w:id="14"/>
     </w:p>
     <w:p>
       <w:pPr>
@@ -4679,7 +4763,7 @@
           <w:szCs w:val="36"/>
         </w:rPr>
       </w:pPr>
-      <w:bookmarkStart w:id="14" w:name="_Toc74856436"/>
+      <w:bookmarkStart w:id="15" w:name="_Toc74856436"/>
       <w:r>
         <w:rPr>
           <w:rFonts w:ascii="Arial" w:hAnsi="Arial" w:cs="Arial"/>
@@ -4690,7 +4774,7 @@
         <w:lastRenderedPageBreak/>
         <w:t>Página de um livro</w:t>
       </w:r>
-      <w:bookmarkEnd w:id="14"/>
+      <w:bookmarkEnd w:id="15"/>
     </w:p>
     <w:p>
       <w:pPr>
@@ -4779,7 +4863,7 @@
         <w:pStyle w:val="Legenda"/>
         <w:jc w:val="center"/>
       </w:pPr>
-      <w:bookmarkStart w:id="15" w:name="_Toc74500837"/>
+      <w:bookmarkStart w:id="16" w:name="_Toc74857648"/>
       <w:r>
         <w:t xml:space="preserve">Figura </w:t>
       </w:r>
@@ -4807,7 +4891,7 @@
       <w:r>
         <w:t>: Página de um livro específico</w:t>
       </w:r>
-      <w:bookmarkEnd w:id="15"/>
+      <w:bookmarkEnd w:id="16"/>
     </w:p>
     <w:p/>
     <w:p>
@@ -4888,7 +4972,7 @@
           <w:szCs w:val="44"/>
         </w:rPr>
       </w:pPr>
-      <w:bookmarkStart w:id="16" w:name="_Toc74856437"/>
+      <w:bookmarkStart w:id="17" w:name="_Toc74856437"/>
       <w:r>
         <w:rPr>
           <w:rFonts w:ascii="Arial" w:hAnsi="Arial" w:cs="Arial"/>
@@ -4898,7 +4982,7 @@
         <w:lastRenderedPageBreak/>
         <w:t>Código que achamos importante de comentar.</w:t>
       </w:r>
-      <w:bookmarkEnd w:id="16"/>
+      <w:bookmarkEnd w:id="17"/>
       <w:r>
         <w:rPr>
           <w:rFonts w:ascii="Arial" w:hAnsi="Arial" w:cs="Arial"/>
@@ -4973,7 +5057,7 @@
             <v:imagedata r:id="rId20" o:title=""/>
             <w10:wrap type="square" side="left"/>
           </v:shape>
-          <o:OLEObject Type="Embed" ProgID="Word.OpenDocumentText.12" ShapeID="_x0000_s1026" DrawAspect="Content" ObjectID="_1685469868" r:id="rId21"/>
+          <o:OLEObject Type="Embed" ProgID="Word.OpenDocumentText.12" ShapeID="_x0000_s1026" DrawAspect="Content" ObjectID="_1685472036" r:id="rId21"/>
         </w:object>
       </w:r>
     </w:p>
@@ -5209,8 +5293,8 @@
         </w:rPr>
       </w:pPr>
     </w:p>
-    <w:bookmarkStart w:id="17" w:name="_MON_1685469424"/>
-    <w:bookmarkEnd w:id="17"/>
+    <w:bookmarkStart w:id="18" w:name="_MON_1685469424"/>
+    <w:bookmarkEnd w:id="18"/>
     <w:p>
       <w:pPr>
         <w:rPr>
@@ -5229,7 +5313,7 @@
           <v:shape id="_x0000_i1095" type="#_x0000_t75" style="width:425.2pt;height:566.25pt" o:ole="">
             <v:imagedata r:id="rId22" o:title=""/>
           </v:shape>
-          <o:OLEObject Type="Embed" ProgID="Word.OpenDocumentText.12" ShapeID="_x0000_i1095" DrawAspect="Content" ObjectID="_1685469866" r:id="rId23"/>
+          <o:OLEObject Type="Embed" ProgID="Word.OpenDocumentText.12" ShapeID="_x0000_i1095" DrawAspect="Content" ObjectID="_1685472033" r:id="rId23"/>
         </w:object>
       </w:r>
     </w:p>
@@ -5322,8 +5406,8 @@
         </w:rPr>
       </w:pPr>
     </w:p>
-    <w:bookmarkStart w:id="18" w:name="_MON_1685469664"/>
-    <w:bookmarkEnd w:id="18"/>
+    <w:bookmarkStart w:id="19" w:name="_MON_1685469664"/>
+    <w:bookmarkEnd w:id="19"/>
     <w:p>
       <w:pPr>
         <w:rPr>
@@ -5342,7 +5426,7 @@
           <v:shape id="_x0000_i1100" type="#_x0000_t75" style="width:425.2pt;height:339.7pt" o:ole="">
             <v:imagedata r:id="rId24" o:title=""/>
           </v:shape>
-          <o:OLEObject Type="Embed" ProgID="Word.OpenDocumentText.12" ShapeID="_x0000_i1100" DrawAspect="Content" ObjectID="_1685469867" r:id="rId25"/>
+          <o:OLEObject Type="Embed" ProgID="Word.OpenDocumentText.12" ShapeID="_x0000_i1100" DrawAspect="Content" ObjectID="_1685472034" r:id="rId25"/>
         </w:object>
       </w:r>
     </w:p>
@@ -5434,6 +5518,151 @@
           <w:rFonts w:ascii="Arial" w:hAnsi="Arial" w:cs="Arial"/>
           <w:sz w:val="28"/>
           <w:szCs w:val="28"/>
+        </w:rPr>
+      </w:pPr>
+      <w:r>
+        <w:rPr>
+          <w:rFonts w:ascii="Arial" w:hAnsi="Arial" w:cs="Arial"/>
+          <w:sz w:val="28"/>
+          <w:szCs w:val="28"/>
+        </w:rPr>
+        <w:br/>
+      </w:r>
+    </w:p>
+    <w:p>
+      <w:pPr>
+        <w:rPr>
+          <w:rFonts w:ascii="Arial" w:hAnsi="Arial" w:cs="Arial"/>
+          <w:sz w:val="28"/>
+          <w:szCs w:val="28"/>
+        </w:rPr>
+      </w:pPr>
+    </w:p>
+    <w:p>
+      <w:pPr>
+        <w:rPr>
+          <w:rFonts w:ascii="Arial" w:hAnsi="Arial" w:cs="Arial"/>
+          <w:sz w:val="28"/>
+          <w:szCs w:val="28"/>
+        </w:rPr>
+      </w:pPr>
+    </w:p>
+    <w:p>
+      <w:pPr>
+        <w:rPr>
+          <w:rFonts w:ascii="Arial" w:hAnsi="Arial" w:cs="Arial"/>
+          <w:sz w:val="28"/>
+          <w:szCs w:val="28"/>
+        </w:rPr>
+      </w:pPr>
+    </w:p>
+    <w:p>
+      <w:pPr>
+        <w:rPr>
+          <w:rFonts w:ascii="Arial" w:hAnsi="Arial" w:cs="Arial"/>
+          <w:sz w:val="28"/>
+          <w:szCs w:val="28"/>
+        </w:rPr>
+      </w:pPr>
+    </w:p>
+    <w:p>
+      <w:pPr>
+        <w:pStyle w:val="PargrafodaLista"/>
+        <w:numPr>
+          <w:ilvl w:val="0"/>
+          <w:numId w:val="14"/>
+        </w:numPr>
+        <w:outlineLvl w:val="1"/>
+        <w:rPr>
+          <w:rFonts w:ascii="Arial" w:hAnsi="Arial" w:cs="Arial"/>
+          <w:color w:val="2F5496" w:themeColor="accent1" w:themeShade="BF"/>
+          <w:sz w:val="36"/>
+          <w:szCs w:val="36"/>
+        </w:rPr>
+      </w:pPr>
+      <w:r>
+        <w:rPr>
+          <w:rFonts w:ascii="Arial" w:hAnsi="Arial" w:cs="Arial"/>
+          <w:color w:val="2F5496" w:themeColor="accent1" w:themeShade="BF"/>
+          <w:sz w:val="36"/>
+          <w:szCs w:val="36"/>
+        </w:rPr>
+        <w:t>Esquema de cores dos livros requisitados</w:t>
+      </w:r>
+    </w:p>
+    <w:p>
+      <w:pPr>
+        <w:outlineLvl w:val="1"/>
+        <w:rPr>
+          <w:rFonts w:ascii="Arial" w:hAnsi="Arial" w:cs="Arial"/>
+          <w:color w:val="2F5496" w:themeColor="accent1" w:themeShade="BF"/>
+          <w:sz w:val="36"/>
+          <w:szCs w:val="36"/>
+        </w:rPr>
+      </w:pPr>
+    </w:p>
+    <w:bookmarkStart w:id="20" w:name="_MON_1685471760"/>
+    <w:bookmarkEnd w:id="20"/>
+    <w:p>
+      <w:pPr>
+        <w:outlineLvl w:val="1"/>
+        <w:rPr>
+          <w:rFonts w:ascii="Arial" w:hAnsi="Arial" w:cs="Arial"/>
+          <w:color w:val="2F5496" w:themeColor="accent1" w:themeShade="BF"/>
+          <w:sz w:val="36"/>
+          <w:szCs w:val="36"/>
+        </w:rPr>
+      </w:pPr>
+      <w:r>
+        <w:rPr>
+          <w:rFonts w:ascii="Arial" w:hAnsi="Arial" w:cs="Arial"/>
+          <w:color w:val="2F5496" w:themeColor="accent1" w:themeShade="BF"/>
+          <w:sz w:val="36"/>
+          <w:szCs w:val="36"/>
+        </w:rPr>
+        <w:object w:dxaOrig="8504" w:dyaOrig="4754" w14:anchorId="1F612802">
+          <v:shape id="_x0000_i1102" type="#_x0000_t75" style="width:425.2pt;height:237.7pt" o:ole="">
+            <v:imagedata r:id="rId26" o:title=""/>
+          </v:shape>
+          <o:OLEObject Type="Embed" ProgID="Word.OpenDocumentText.12" ShapeID="_x0000_i1102" DrawAspect="Content" ObjectID="_1685472035" r:id="rId27"/>
+        </w:object>
+      </w:r>
+    </w:p>
+    <w:p>
+      <w:pPr>
+        <w:rPr>
+          <w:rFonts w:ascii="Arial" w:hAnsi="Arial" w:cs="Arial"/>
+          <w:color w:val="2F5496" w:themeColor="accent1" w:themeShade="BF"/>
+          <w:sz w:val="28"/>
+          <w:szCs w:val="28"/>
+        </w:rPr>
+      </w:pPr>
+      <w:r>
+        <w:rPr>
+          <w:rFonts w:ascii="Arial" w:hAnsi="Arial" w:cs="Arial"/>
+          <w:color w:val="2F5496" w:themeColor="accent1" w:themeShade="BF"/>
+          <w:sz w:val="28"/>
+          <w:szCs w:val="28"/>
+        </w:rPr>
+        <w:t>Este pequeno excerto é utilizado quando um livro é requisitado, uma faixa ao lado do livro muda de cor consoante o estado do livro.</w:t>
+      </w:r>
+    </w:p>
+    <w:p>
+      <w:pPr>
+        <w:rPr>
+          <w:rFonts w:ascii="Arial" w:hAnsi="Arial" w:cs="Arial"/>
+          <w:color w:val="2F5496" w:themeColor="accent1" w:themeShade="BF"/>
+          <w:sz w:val="36"/>
+          <w:szCs w:val="36"/>
+        </w:rPr>
+      </w:pPr>
+    </w:p>
+    <w:p>
+      <w:pPr>
+        <w:rPr>
+          <w:rFonts w:ascii="Arial" w:hAnsi="Arial" w:cs="Arial"/>
+          <w:sz w:val="36"/>
+          <w:szCs w:val="36"/>
         </w:rPr>
         <w:sectPr>
           <w:pgSz w:w="11906" w:h="16838"/>
@@ -5445,8 +5674,387 @@
     </w:p>
     <w:p>
       <w:pPr>
-        <w:rPr>
-          <w:rFonts w:ascii="Arial" w:hAnsi="Arial" w:cs="Arial"/>
+        <w:tabs>
+          <w:tab w:val="left" w:pos="1032"/>
+        </w:tabs>
+        <w:rPr>
+          <w:rFonts w:ascii="Arial" w:hAnsi="Arial" w:cs="Arial"/>
+          <w:sz w:val="28"/>
+          <w:szCs w:val="28"/>
+        </w:rPr>
+      </w:pPr>
+    </w:p>
+    <w:p>
+      <w:pPr>
+        <w:pStyle w:val="Ttulo1"/>
+        <w:rPr>
+          <w:rFonts w:ascii="Arial" w:hAnsi="Arial" w:cs="Arial"/>
+          <w:sz w:val="44"/>
+          <w:szCs w:val="44"/>
+        </w:rPr>
+      </w:pPr>
+      <w:r>
+        <w:rPr>
+          <w:rFonts w:ascii="Arial" w:hAnsi="Arial" w:cs="Arial"/>
+          <w:sz w:val="44"/>
+          <w:szCs w:val="44"/>
+        </w:rPr>
+        <w:t>Regras de usabilidade</w:t>
+      </w:r>
+    </w:p>
+    <w:p>
+      <w:pPr>
+        <w:ind w:firstLine="708"/>
+        <w:rPr>
+          <w:rFonts w:ascii="Arial" w:hAnsi="Arial" w:cs="Arial"/>
+          <w:sz w:val="28"/>
+          <w:szCs w:val="28"/>
+        </w:rPr>
+      </w:pPr>
+    </w:p>
+    <w:p>
+      <w:pPr>
+        <w:rPr>
+          <w:rFonts w:ascii="Arial" w:hAnsi="Arial" w:cs="Arial"/>
+          <w:color w:val="2F5496" w:themeColor="accent1" w:themeShade="BF"/>
+          <w:sz w:val="36"/>
+          <w:szCs w:val="36"/>
+        </w:rPr>
+      </w:pPr>
+      <w:r>
+        <w:rPr>
+          <w:rFonts w:ascii="Arial" w:hAnsi="Arial" w:cs="Arial"/>
+          <w:color w:val="2F5496" w:themeColor="accent1" w:themeShade="BF"/>
+          <w:sz w:val="36"/>
+          <w:szCs w:val="36"/>
+        </w:rPr>
+        <w:t xml:space="preserve">Neste projeto conseguimos colocar em </w:t>
+      </w:r>
+      <w:proofErr w:type="gramStart"/>
+      <w:r>
+        <w:rPr>
+          <w:rFonts w:ascii="Arial" w:hAnsi="Arial" w:cs="Arial"/>
+          <w:color w:val="2F5496" w:themeColor="accent1" w:themeShade="BF"/>
+          <w:sz w:val="36"/>
+          <w:szCs w:val="36"/>
+        </w:rPr>
+        <w:t>pratica</w:t>
+      </w:r>
+      <w:proofErr w:type="gramEnd"/>
+      <w:r>
+        <w:rPr>
+          <w:rFonts w:ascii="Arial" w:hAnsi="Arial" w:cs="Arial"/>
+          <w:color w:val="2F5496" w:themeColor="accent1" w:themeShade="BF"/>
+          <w:sz w:val="36"/>
+          <w:szCs w:val="36"/>
+        </w:rPr>
+        <w:t xml:space="preserve"> algumas regras de usabilidade, tais como:</w:t>
+      </w:r>
+    </w:p>
+    <w:p>
+      <w:pPr>
+        <w:rPr>
+          <w:rFonts w:ascii="Arial" w:hAnsi="Arial" w:cs="Arial"/>
+          <w:color w:val="2F5496" w:themeColor="accent1" w:themeShade="BF"/>
+          <w:sz w:val="36"/>
+          <w:szCs w:val="36"/>
+        </w:rPr>
+      </w:pPr>
+    </w:p>
+    <w:p>
+      <w:pPr>
+        <w:rPr>
+          <w:rFonts w:ascii="Arial" w:hAnsi="Arial" w:cs="Arial"/>
+          <w:color w:val="2F5496" w:themeColor="accent1" w:themeShade="BF"/>
+          <w:sz w:val="28"/>
+          <w:szCs w:val="28"/>
+        </w:rPr>
+      </w:pPr>
+      <w:r>
+        <w:rPr>
+          <w:rFonts w:ascii="Arial" w:hAnsi="Arial" w:cs="Arial"/>
+          <w:color w:val="2F5496" w:themeColor="accent1" w:themeShade="BF"/>
+          <w:sz w:val="28"/>
+          <w:szCs w:val="28"/>
+        </w:rPr>
+        <w:t>Familiaridade</w:t>
+      </w:r>
+      <w:r>
+        <w:rPr>
+          <w:rFonts w:ascii="Arial" w:hAnsi="Arial" w:cs="Arial"/>
+          <w:color w:val="2F5496" w:themeColor="accent1" w:themeShade="BF"/>
+          <w:sz w:val="28"/>
+          <w:szCs w:val="28"/>
+        </w:rPr>
+        <w:t xml:space="preserve"> </w:t>
+      </w:r>
+      <w:r>
+        <w:rPr>
+          <w:rFonts w:ascii="Arial" w:hAnsi="Arial" w:cs="Arial"/>
+          <w:color w:val="2F5496" w:themeColor="accent1" w:themeShade="BF"/>
+          <w:sz w:val="28"/>
+          <w:szCs w:val="28"/>
+        </w:rPr>
+        <w:t>–</w:t>
+      </w:r>
+      <w:r>
+        <w:rPr>
+          <w:rFonts w:ascii="Arial" w:hAnsi="Arial" w:cs="Arial"/>
+          <w:color w:val="2F5496" w:themeColor="accent1" w:themeShade="BF"/>
+          <w:sz w:val="28"/>
+          <w:szCs w:val="28"/>
+        </w:rPr>
+        <w:t xml:space="preserve"> </w:t>
+      </w:r>
+      <w:r>
+        <w:rPr>
+          <w:rFonts w:ascii="Arial" w:hAnsi="Arial" w:cs="Arial"/>
+          <w:color w:val="2F5496" w:themeColor="accent1" w:themeShade="BF"/>
+          <w:sz w:val="28"/>
+          <w:szCs w:val="28"/>
+        </w:rPr>
+        <w:t>(</w:t>
+      </w:r>
+      <w:r>
+        <w:rPr>
+          <w:rFonts w:ascii="Arial" w:hAnsi="Arial" w:cs="Arial"/>
+          <w:color w:val="2F5496" w:themeColor="accent1" w:themeShade="BF"/>
+          <w:sz w:val="28"/>
+          <w:szCs w:val="28"/>
+        </w:rPr>
+        <w:t>O princípio da familiaridade indica que devemos utilizar na interface elementos que o utilizador conheça do mundo real, ou de sistemas anteriores</w:t>
+      </w:r>
+      <w:r>
+        <w:rPr>
+          <w:rFonts w:ascii="Arial" w:hAnsi="Arial" w:cs="Arial"/>
+          <w:color w:val="2F5496" w:themeColor="accent1" w:themeShade="BF"/>
+          <w:sz w:val="28"/>
+          <w:szCs w:val="28"/>
+        </w:rPr>
+        <w:t>).</w:t>
+      </w:r>
+    </w:p>
+    <w:p>
+      <w:pPr>
+        <w:rPr>
+          <w:rFonts w:ascii="Arial" w:hAnsi="Arial" w:cs="Arial"/>
+          <w:color w:val="2F5496" w:themeColor="accent1" w:themeShade="BF"/>
+          <w:sz w:val="28"/>
+          <w:szCs w:val="28"/>
+        </w:rPr>
+      </w:pPr>
+    </w:p>
+    <w:p>
+      <w:pPr>
+        <w:rPr>
+          <w:rFonts w:ascii="Arial" w:hAnsi="Arial" w:cs="Arial"/>
+          <w:color w:val="2F5496" w:themeColor="accent1" w:themeShade="BF"/>
+          <w:sz w:val="28"/>
+          <w:szCs w:val="28"/>
+        </w:rPr>
+      </w:pPr>
+      <w:r>
+        <w:rPr>
+          <w:rFonts w:ascii="Arial" w:hAnsi="Arial" w:cs="Arial"/>
+          <w:color w:val="2F5496" w:themeColor="accent1" w:themeShade="BF"/>
+          <w:sz w:val="28"/>
+          <w:szCs w:val="28"/>
+        </w:rPr>
+        <w:t>Capacidade de Síntese</w:t>
+      </w:r>
+      <w:r>
+        <w:rPr>
+          <w:rFonts w:ascii="Arial" w:hAnsi="Arial" w:cs="Arial"/>
+          <w:color w:val="2F5496" w:themeColor="accent1" w:themeShade="BF"/>
+          <w:sz w:val="28"/>
+          <w:szCs w:val="28"/>
+        </w:rPr>
+        <w:t xml:space="preserve"> – (</w:t>
+      </w:r>
+      <w:r>
+        <w:rPr>
+          <w:rFonts w:ascii="Arial" w:hAnsi="Arial" w:cs="Arial"/>
+          <w:color w:val="2F5496" w:themeColor="accent1" w:themeShade="BF"/>
+          <w:sz w:val="28"/>
+          <w:szCs w:val="28"/>
+        </w:rPr>
+        <w:t>Apoio ao utilizador na avaliação dos efeitos de ações executadas anteriormente</w:t>
+      </w:r>
+      <w:r>
+        <w:rPr>
+          <w:rFonts w:ascii="Arial" w:hAnsi="Arial" w:cs="Arial"/>
+          <w:color w:val="2F5496" w:themeColor="accent1" w:themeShade="BF"/>
+          <w:sz w:val="28"/>
+          <w:szCs w:val="28"/>
+        </w:rPr>
+        <w:t>).</w:t>
+      </w:r>
+    </w:p>
+    <w:p/>
+    <w:p/>
+    <w:p>
+      <w:pPr>
+        <w:rPr>
+          <w:rFonts w:ascii="Arial" w:hAnsi="Arial" w:cs="Arial"/>
+          <w:color w:val="2F5496" w:themeColor="accent1" w:themeShade="BF"/>
+          <w:sz w:val="28"/>
+          <w:szCs w:val="28"/>
+        </w:rPr>
+      </w:pPr>
+      <w:r>
+        <w:rPr>
+          <w:rFonts w:ascii="Arial" w:hAnsi="Arial" w:cs="Arial"/>
+          <w:color w:val="2F5496" w:themeColor="accent1" w:themeShade="BF"/>
+          <w:sz w:val="28"/>
+          <w:szCs w:val="28"/>
+        </w:rPr>
+        <w:t xml:space="preserve">Neste projeto foi utilizado a familiaridade nos </w:t>
+      </w:r>
+      <w:r>
+        <w:rPr>
+          <w:rFonts w:ascii="Arial" w:hAnsi="Arial" w:cs="Arial"/>
+          <w:color w:val="2F5496" w:themeColor="accent1" w:themeShade="BF"/>
+          <w:sz w:val="28"/>
+          <w:szCs w:val="28"/>
+        </w:rPr>
+        <w:t>i</w:t>
+      </w:r>
+      <w:r>
+        <w:rPr>
+          <w:rFonts w:ascii="Arial" w:hAnsi="Arial" w:cs="Arial"/>
+          <w:color w:val="2F5496" w:themeColor="accent1" w:themeShade="BF"/>
+          <w:sz w:val="28"/>
+          <w:szCs w:val="28"/>
+        </w:rPr>
+        <w:t>con</w:t>
+      </w:r>
+      <w:r>
+        <w:rPr>
+          <w:rFonts w:ascii="Arial" w:hAnsi="Arial" w:cs="Arial"/>
+          <w:color w:val="2F5496" w:themeColor="accent1" w:themeShade="BF"/>
+          <w:sz w:val="28"/>
+          <w:szCs w:val="28"/>
+        </w:rPr>
+        <w:t>s</w:t>
+      </w:r>
+      <w:r>
+        <w:rPr>
+          <w:rFonts w:ascii="Arial" w:hAnsi="Arial" w:cs="Arial"/>
+          <w:color w:val="2F5496" w:themeColor="accent1" w:themeShade="BF"/>
+          <w:sz w:val="28"/>
+          <w:szCs w:val="28"/>
+        </w:rPr>
+        <w:t xml:space="preserve"> do menu pois, são </w:t>
+      </w:r>
+      <w:r>
+        <w:rPr>
+          <w:rFonts w:ascii="Arial" w:hAnsi="Arial" w:cs="Arial"/>
+          <w:color w:val="2F5496" w:themeColor="accent1" w:themeShade="BF"/>
+          <w:sz w:val="28"/>
+          <w:szCs w:val="28"/>
+        </w:rPr>
+        <w:t>i</w:t>
+      </w:r>
+      <w:r>
+        <w:rPr>
+          <w:rFonts w:ascii="Arial" w:hAnsi="Arial" w:cs="Arial"/>
+          <w:color w:val="2F5496" w:themeColor="accent1" w:themeShade="BF"/>
+          <w:sz w:val="28"/>
+          <w:szCs w:val="28"/>
+        </w:rPr>
+        <w:t>con</w:t>
+      </w:r>
+      <w:r>
+        <w:rPr>
+          <w:rFonts w:ascii="Arial" w:hAnsi="Arial" w:cs="Arial"/>
+          <w:color w:val="2F5496" w:themeColor="accent1" w:themeShade="BF"/>
+          <w:sz w:val="28"/>
+          <w:szCs w:val="28"/>
+        </w:rPr>
+        <w:t>s</w:t>
+      </w:r>
+      <w:r>
+        <w:rPr>
+          <w:rFonts w:ascii="Arial" w:hAnsi="Arial" w:cs="Arial"/>
+          <w:color w:val="2F5496" w:themeColor="accent1" w:themeShade="BF"/>
+          <w:sz w:val="28"/>
+          <w:szCs w:val="28"/>
+        </w:rPr>
+        <w:t xml:space="preserve"> comuns em aplicativos utilizados pelas pessoas diariamente, assim facilitando o uso do nosso aplicativo</w:t>
+      </w:r>
+      <w:r>
+        <w:rPr>
+          <w:rFonts w:ascii="Arial" w:hAnsi="Arial" w:cs="Arial"/>
+          <w:color w:val="2F5496" w:themeColor="accent1" w:themeShade="BF"/>
+          <w:sz w:val="28"/>
+          <w:szCs w:val="28"/>
+        </w:rPr>
+        <w:t>.</w:t>
+      </w:r>
+    </w:p>
+    <w:p>
+      <w:pPr>
+        <w:rPr>
+          <w:rFonts w:ascii="Arial" w:hAnsi="Arial" w:cs="Arial"/>
+          <w:color w:val="2F5496" w:themeColor="accent1" w:themeShade="BF"/>
+          <w:sz w:val="28"/>
+          <w:szCs w:val="28"/>
+        </w:rPr>
+      </w:pPr>
+    </w:p>
+    <w:p>
+      <w:pPr>
+        <w:rPr>
+          <w:rFonts w:ascii="Arial" w:hAnsi="Arial" w:cs="Arial"/>
+          <w:color w:val="2F5496" w:themeColor="accent1" w:themeShade="BF"/>
+          <w:sz w:val="28"/>
+          <w:szCs w:val="28"/>
+        </w:rPr>
+      </w:pPr>
+      <w:r>
+        <w:rPr>
+          <w:rFonts w:ascii="Arial" w:hAnsi="Arial" w:cs="Arial"/>
+          <w:color w:val="2F5496" w:themeColor="accent1" w:themeShade="BF"/>
+          <w:sz w:val="28"/>
+          <w:szCs w:val="28"/>
+        </w:rPr>
+        <w:t xml:space="preserve">Também foi utilizado a capacidade de síntese, pois o utilizador consegue ver o seu historio pela </w:t>
+      </w:r>
+      <w:proofErr w:type="gramStart"/>
+      <w:r>
+        <w:rPr>
+          <w:rFonts w:ascii="Arial" w:hAnsi="Arial" w:cs="Arial"/>
+          <w:color w:val="2F5496" w:themeColor="accent1" w:themeShade="BF"/>
+          <w:sz w:val="28"/>
+          <w:szCs w:val="28"/>
+        </w:rPr>
+        <w:t>pagina</w:t>
+      </w:r>
+      <w:proofErr w:type="gramEnd"/>
+      <w:r>
+        <w:rPr>
+          <w:rFonts w:ascii="Arial" w:hAnsi="Arial" w:cs="Arial"/>
+          <w:color w:val="2F5496" w:themeColor="accent1" w:themeShade="BF"/>
+          <w:sz w:val="28"/>
+          <w:szCs w:val="28"/>
+        </w:rPr>
+        <w:t xml:space="preserve"> inicial por ordem, evitando o mesmo ter de mudar de pagina para poder ver os últimos livros que requisitou</w:t>
+      </w:r>
+      <w:r>
+        <w:rPr>
+          <w:rFonts w:ascii="Arial" w:hAnsi="Arial" w:cs="Arial"/>
+          <w:color w:val="2F5496" w:themeColor="accent1" w:themeShade="BF"/>
+          <w:sz w:val="28"/>
+          <w:szCs w:val="28"/>
+        </w:rPr>
+        <w:t>, assim como, quando o utilizador requisita um livro, é possível ver o estado do livro pela cor da barra lateral do livro.</w:t>
+      </w:r>
+    </w:p>
+    <w:p>
+      <w:pPr>
+        <w:rPr>
+          <w:rFonts w:ascii="Arial" w:hAnsi="Arial" w:cs="Arial"/>
+          <w:color w:val="2F5496" w:themeColor="accent1" w:themeShade="BF"/>
           <w:sz w:val="28"/>
           <w:szCs w:val="28"/>
         </w:rPr>
@@ -8606,9 +9214,9 @@
     <w:rsid w:val="0059165D"/>
     <w:rsid w:val="00635E50"/>
     <w:rsid w:val="00642152"/>
+    <w:rsid w:val="00950B53"/>
     <w:rsid w:val="009A5CF5"/>
     <w:rsid w:val="00B65783"/>
-    <w:rsid w:val="00D3073E"/>
     <w:rsid w:val="00D37AF7"/>
     <w:rsid w:val="00D5081A"/>
     <w:rsid w:val="00DD714A"/>

</xml_diff>